<commit_message>
ajuste guia de usuario
</commit_message>
<xml_diff>
--- a/Guía de Instalación del Sistema de Historias Clínicas.docx
+++ b/Guía de Instalación del Sistema de Historias Clínicas.docx
@@ -1,6 +1,6 @@
 
 <file path=word/document.xml><?xml version="1.0" encoding="utf-8"?>
-<w:document xmlns:wpc="http://schemas.microsoft.com/office/word/2010/wordprocessingCanvas" xmlns:cx="http://schemas.microsoft.com/office/drawing/2014/chartex" xmlns:cx1="http://schemas.microsoft.com/office/drawing/2015/9/8/chartex" xmlns:cx2="http://schemas.microsoft.com/office/drawing/2015/10/21/chartex" xmlns:cx3="http://schemas.microsoft.com/office/drawing/2016/5/9/chartex" xmlns:cx4="http://schemas.microsoft.com/office/drawing/2016/5/10/chartex" xmlns:cx5="http://schemas.microsoft.com/office/drawing/2016/5/11/chartex" xmlns:cx6="http://schemas.microsoft.com/office/drawing/2016/5/12/chartex" xmlns:cx7="http://schemas.microsoft.com/office/drawing/2016/5/13/chartex" xmlns:cx8="http://schemas.microsoft.com/office/drawing/2016/5/14/chartex" xmlns:mc="http://schemas.openxmlformats.org/markup-compatibility/2006" xmlns:aink="http://schemas.microsoft.com/office/drawing/2016/ink" xmlns:am3d="http://schemas.microsoft.com/office/drawing/2017/model3d" xmlns:o="urn:schemas-microsoft-com:office:office" xmlns:oel="http://schemas.microsoft.com/office/2019/extlst" xmlns:r="http://schemas.openxmlformats.org/officeDocument/2006/relationships" xmlns:m="http://schemas.openxmlformats.org/officeDocument/2006/math" xmlns:v="urn:schemas-microsoft-com:vml" xmlns:wp14="http://schemas.microsoft.com/office/word/2010/wordprocessingDrawing" xmlns:wp="http://schemas.openxmlformats.org/drawingml/2006/wordprocessingDrawing" xmlns:w10="urn:schemas-microsoft-com:office:word" xmlns:w="http://schemas.openxmlformats.org/wordprocessingml/2006/main" xmlns:w14="http://schemas.microsoft.com/office/word/2010/wordml" xmlns:w15="http://schemas.microsoft.com/office/word/2012/wordml" xmlns:w16cex="http://schemas.microsoft.com/office/word/2018/wordml/cex" xmlns:w16cid="http://schemas.microsoft.com/office/word/2016/wordml/cid" xmlns:w16="http://schemas.microsoft.com/office/word/2018/wordml" xmlns:w16sdtdh="http://schemas.microsoft.com/office/word/2020/wordml/sdtdatahash" xmlns:w16se="http://schemas.microsoft.com/office/word/2015/wordml/symex" xmlns:wpg="http://schemas.microsoft.com/office/word/2010/wordprocessingGroup" xmlns:wpi="http://schemas.microsoft.com/office/word/2010/wordprocessingInk" xmlns:wne="http://schemas.microsoft.com/office/word/2006/wordml" xmlns:wps="http://schemas.microsoft.com/office/word/2010/wordprocessingShape" mc:Ignorable="w14 w15 w16se w16cid w16 w16cex w16sdtdh wp14">
+<w:document xmlns:wpc="http://schemas.microsoft.com/office/word/2010/wordprocessingCanvas" xmlns:cx="http://schemas.microsoft.com/office/drawing/2014/chartex" xmlns:cx1="http://schemas.microsoft.com/office/drawing/2015/9/8/chartex" xmlns:cx2="http://schemas.microsoft.com/office/drawing/2015/10/21/chartex" xmlns:cx3="http://schemas.microsoft.com/office/drawing/2016/5/9/chartex" xmlns:cx4="http://schemas.microsoft.com/office/drawing/2016/5/10/chartex" xmlns:cx5="http://schemas.microsoft.com/office/drawing/2016/5/11/chartex" xmlns:cx6="http://schemas.microsoft.com/office/drawing/2016/5/12/chartex" xmlns:cx7="http://schemas.microsoft.com/office/drawing/2016/5/13/chartex" xmlns:cx8="http://schemas.microsoft.com/office/drawing/2016/5/14/chartex" xmlns:mc="http://schemas.openxmlformats.org/markup-compatibility/2006" xmlns:aink="http://schemas.microsoft.com/office/drawing/2016/ink" xmlns:am3d="http://schemas.microsoft.com/office/drawing/2017/model3d" xmlns:o="urn:schemas-microsoft-com:office:office" xmlns:r="http://schemas.openxmlformats.org/officeDocument/2006/relationships" xmlns:m="http://schemas.openxmlformats.org/officeDocument/2006/math" xmlns:v="urn:schemas-microsoft-com:vml" xmlns:wp14="http://schemas.microsoft.com/office/word/2010/wordprocessingDrawing" xmlns:wp="http://schemas.openxmlformats.org/drawingml/2006/wordprocessingDrawing" xmlns:w10="urn:schemas-microsoft-com:office:word" xmlns:w="http://schemas.openxmlformats.org/wordprocessingml/2006/main" xmlns:w14="http://schemas.microsoft.com/office/word/2010/wordml" xmlns:w15="http://schemas.microsoft.com/office/word/2012/wordml" xmlns:w16cid="http://schemas.microsoft.com/office/word/2016/wordml/cid" xmlns:w16se="http://schemas.microsoft.com/office/word/2015/wordml/symex" xmlns:wpg="http://schemas.microsoft.com/office/word/2010/wordprocessingGroup" xmlns:wpi="http://schemas.microsoft.com/office/word/2010/wordprocessingInk" xmlns:wne="http://schemas.microsoft.com/office/word/2006/wordml" xmlns:wps="http://schemas.microsoft.com/office/word/2010/wordprocessingShape" mc:Ignorable="w14 w15 w16se w16cid wp14">
   <w:body>
     <w:p>
       <w:pPr>
@@ -27,6 +27,9 @@
         <w:jc w:val="both"/>
       </w:pPr>
       <w:r>
+        <w:rPr>
+          <w:noProof/>
+        </w:rPr>
         <w:drawing>
           <wp:anchor distT="0" distB="0" distL="114300" distR="114300" simplePos="0" relativeHeight="251661312" behindDoc="0" locked="0" layoutInCell="1" allowOverlap="1" wp14:anchorId="21D377A4" wp14:editId="1655F4E5">
             <wp:simplePos x="0" y="0"/>
@@ -97,7 +100,15 @@
         </w:drawing>
       </w:r>
       <w:r>
-        <w:t xml:space="preserve">Se desinstalará el gestor de base de datos PostgreSQL y el administrador PGAdmin, para lo cual se puede guiar del siguiente video, además de los pasos que se darán a continuación: </w:t>
+        <w:t xml:space="preserve">Se desinstalará el gestor de base de datos PostgreSQL y el administrador </w:t>
+      </w:r>
+      <w:proofErr w:type="spellStart"/>
+      <w:r>
+        <w:t>PGAdmin</w:t>
+      </w:r>
+      <w:proofErr w:type="spellEnd"/>
+      <w:r>
+        <w:t xml:space="preserve">, para lo cual se puede guiar del siguiente video, además de los pasos que se darán a continuación: </w:t>
       </w:r>
     </w:p>
     <w:p>
@@ -205,7 +216,7 @@
               </wp:anchor>
             </w:drawing>
           </mc:Choice>
-          <mc:Fallback>
+          <mc:Fallback xmlns:w16sdtdh="http://schemas.microsoft.com/office/word/2020/wordml/sdtdatahash" xmlns:w16="http://schemas.microsoft.com/office/word/2018/wordml" xmlns:w16cex="http://schemas.microsoft.com/office/word/2018/wordml/cex" xmlns:oel="http://schemas.microsoft.com/office/2019/extlst">
             <w:pict>
               <v:shapetype w14:anchorId="4E692AF4" id="_x0000_t13" coordsize="21600,21600" o:spt="13" adj="16200,5400" path="m@0,l@0@1,0@1,0@2@0@2@0,21600,21600,10800xe">
                 <v:stroke joinstyle="miter"/>
@@ -229,6 +240,9 @@
         </mc:AlternateContent>
       </w:r>
       <w:r>
+        <w:rPr>
+          <w:noProof/>
+        </w:rPr>
         <w:drawing>
           <wp:anchor distT="0" distB="0" distL="114300" distR="114300" simplePos="0" relativeHeight="251658240" behindDoc="0" locked="0" layoutInCell="1" allowOverlap="1" wp14:anchorId="511159DC" wp14:editId="3F09B4A7">
             <wp:simplePos x="0" y="0"/>
@@ -286,7 +300,23 @@
         </w:drawing>
       </w:r>
       <w:r>
-        <w:t>Primero debemos buscar en aplicaciones “Panel de control-&gt;Desinstalar o cambiar Programa” debemos buscar el programa postgres y realizar click derecho, seguido de Desinstalar.</w:t>
+        <w:t xml:space="preserve">Primero debemos buscar en aplicaciones “Panel de control-&gt;Desinstalar o cambiar Programa” debemos buscar el programa </w:t>
+      </w:r>
+      <w:proofErr w:type="spellStart"/>
+      <w:r>
+        <w:t>postgres</w:t>
+      </w:r>
+      <w:proofErr w:type="spellEnd"/>
+      <w:r>
+        <w:t xml:space="preserve"> y realizar </w:t>
+      </w:r>
+      <w:proofErr w:type="spellStart"/>
+      <w:r>
+        <w:t>click</w:t>
+      </w:r>
+      <w:proofErr w:type="spellEnd"/>
+      <w:r>
+        <w:t xml:space="preserve"> derecho, seguido de Desinstalar.</w:t>
       </w:r>
     </w:p>
     <w:p>
@@ -307,19 +337,7 @@
         <w:t>Se</w:t>
       </w:r>
       <w:r>
-        <w:t xml:space="preserve"> abrirá una venta, debemos de seleccionar la opción “</w:t>
-      </w:r>
-      <w:r>
-        <w:t>Aplica</w:t>
-      </w:r>
-      <w:r>
-        <w:t>c</w:t>
-      </w:r>
-      <w:r>
-        <w:t>ión completa</w:t>
-      </w:r>
-      <w:r>
-        <w:t>” y dar a siguiente y el programa se desinstalará.</w:t>
+        <w:t xml:space="preserve"> abrirá una venta, debemos de seleccionar la opción “Aplicación completa” y dar a siguiente y el programa se desinstalará.</w:t>
       </w:r>
     </w:p>
     <w:p>
@@ -338,6 +356,9 @@
         <w:jc w:val="both"/>
       </w:pPr>
       <w:r>
+        <w:rPr>
+          <w:noProof/>
+        </w:rPr>
         <w:drawing>
           <wp:anchor distT="0" distB="0" distL="114300" distR="114300" simplePos="0" relativeHeight="251662336" behindDoc="0" locked="0" layoutInCell="1" allowOverlap="1" wp14:anchorId="00DBEF38" wp14:editId="2CD2D535">
             <wp:simplePos x="0" y="0"/>
@@ -410,13 +431,29 @@
       </w:pPr>
       <w:r>
         <w:lastRenderedPageBreak/>
-        <w:t>Siga los pasos del video desde el minuto 1:16 , si no encuentra los archivos no hay problema, solo fue para verificar</w:t>
+        <w:t xml:space="preserve">Siga los pasos del video desde el minuto </w:t>
+      </w:r>
+      <w:proofErr w:type="gramStart"/>
+      <w:r>
+        <w:t>1:16 ,</w:t>
+      </w:r>
+      <w:proofErr w:type="gramEnd"/>
+      <w:r>
+        <w:t xml:space="preserve"> si no encuentra los archivos no hay problema, solo fue para verificar</w:t>
       </w:r>
       <w:r>
         <w:t>. Prosiguiendo,</w:t>
       </w:r>
       <w:r>
-        <w:t xml:space="preserve"> puede ir a la carpeta postgres, en el disco E. dentro de esta carpeta </w:t>
+        <w:t xml:space="preserve"> puede ir a la carpeta </w:t>
+      </w:r>
+      <w:proofErr w:type="spellStart"/>
+      <w:r>
+        <w:t>postgres</w:t>
+      </w:r>
+      <w:proofErr w:type="spellEnd"/>
+      <w:r>
+        <w:t xml:space="preserve">, en el disco E. dentro de esta carpeta </w:t>
       </w:r>
       <w:r>
         <w:t>habrá</w:t>
@@ -456,8 +493,13 @@
         <w:jc w:val="both"/>
       </w:pPr>
       <w:r>
-        <w:t>Después de haber eliminado la carpeta que hace referencia a la base de datos (recuerde solo esa carpeta, no la del sistema) debe instalar nuevamente Postgres</w:t>
-      </w:r>
+        <w:t xml:space="preserve">Después de haber eliminado la carpeta que hace referencia a la base de datos (recuerde solo esa carpeta, no la del sistema) debe instalar nuevamente </w:t>
+      </w:r>
+      <w:proofErr w:type="spellStart"/>
+      <w:r>
+        <w:t>Postgres</w:t>
+      </w:r>
+      <w:proofErr w:type="spellEnd"/>
     </w:p>
     <w:p>
       <w:pPr>
@@ -475,26 +517,22 @@
         <w:jc w:val="both"/>
       </w:pPr>
       <w:r>
-        <w:t xml:space="preserve">Descargue Postgres del siguiente enlace: </w:t>
+        <w:t xml:space="preserve">Descargue </w:t>
+      </w:r>
+      <w:proofErr w:type="spellStart"/>
+      <w:r>
+        <w:t>Postgres</w:t>
+      </w:r>
+      <w:proofErr w:type="spellEnd"/>
+      <w:r>
+        <w:t xml:space="preserve"> del siguiente enlace: </w:t>
       </w:r>
       <w:hyperlink r:id="rId9" w:history="1">
         <w:r>
           <w:rPr>
             <w:rStyle w:val="Hipervnculo"/>
           </w:rPr>
-          <w:t>https://www.enterprisedb.com/downloads/po</w:t>
-        </w:r>
-        <w:r>
-          <w:rPr>
-            <w:rStyle w:val="Hipervnculo"/>
-          </w:rPr>
-          <w:t>s</w:t>
-        </w:r>
-        <w:r>
-          <w:rPr>
-            <w:rStyle w:val="Hipervnculo"/>
-          </w:rPr>
-          <w:t>tgres-postgresql-downloads</w:t>
+          <w:t>https://www.enterprisedb.com/downloads/postgres-postgresql-downloads</w:t>
         </w:r>
       </w:hyperlink>
     </w:p>
@@ -566,7 +604,7 @@
               </wp:anchor>
             </w:drawing>
           </mc:Choice>
-          <mc:Fallback>
+          <mc:Fallback xmlns:w16sdtdh="http://schemas.microsoft.com/office/word/2020/wordml/sdtdatahash" xmlns:w16="http://schemas.microsoft.com/office/word/2018/wordml" xmlns:w16cex="http://schemas.microsoft.com/office/word/2018/wordml/cex" xmlns:oel="http://schemas.microsoft.com/office/2019/extlst">
             <w:pict>
               <v:shape w14:anchorId="43F8B9FD" id="Marco 2" o:spid="_x0000_s1026" style="position:absolute;margin-left:275.35pt;margin-top:10.2pt;width:72.75pt;height:41.5pt;z-index:251663360;visibility:visible;mso-wrap-style:square;mso-wrap-distance-left:9pt;mso-wrap-distance-top:0;mso-wrap-distance-right:9pt;mso-wrap-distance-bottom:0;mso-position-horizontal:absolute;mso-position-horizontal-relative:text;mso-position-vertical:absolute;mso-position-vertical-relative:text;v-text-anchor:middle" coordsize="923925,527050" o:gfxdata="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" path="m,l923925,r,527050l,527050,,xm20666,20666r,485718l903259,506384r,-485718l20666,20666xe" fillcolor="#4472c4 [3204]" strokecolor="#09101d [484]" strokeweight="1pt">
                 <v:stroke joinstyle="miter"/>
@@ -583,6 +621,9 @@
         <w:jc w:val="both"/>
       </w:pPr>
       <w:r>
+        <w:rPr>
+          <w:noProof/>
+        </w:rPr>
         <w:drawing>
           <wp:inline distT="0" distB="0" distL="0" distR="0" wp14:anchorId="0F442113" wp14:editId="3DD0E3CA">
             <wp:extent cx="4783015" cy="483235"/>
@@ -654,6 +695,9 @@
         <w:jc w:val="both"/>
       </w:pPr>
       <w:r>
+        <w:rPr>
+          <w:noProof/>
+        </w:rPr>
         <w:drawing>
           <wp:anchor distT="0" distB="0" distL="114300" distR="114300" simplePos="0" relativeHeight="251664384" behindDoc="0" locked="0" layoutInCell="1" allowOverlap="1" wp14:anchorId="58F36C21" wp14:editId="1905B791">
             <wp:simplePos x="0" y="0"/>
@@ -723,6 +767,9 @@
         <w:jc w:val="both"/>
       </w:pPr>
       <w:r>
+        <w:rPr>
+          <w:noProof/>
+        </w:rPr>
         <w:drawing>
           <wp:anchor distT="0" distB="0" distL="114300" distR="114300" simplePos="0" relativeHeight="251665408" behindDoc="0" locked="0" layoutInCell="1" allowOverlap="1" wp14:anchorId="247CD162" wp14:editId="5A39F984">
             <wp:simplePos x="0" y="0"/>
@@ -821,6 +868,9 @@
         <w:jc w:val="both"/>
       </w:pPr>
       <w:r>
+        <w:rPr>
+          <w:noProof/>
+        </w:rPr>
         <w:lastRenderedPageBreak/>
         <w:drawing>
           <wp:anchor distT="0" distB="0" distL="114300" distR="114300" simplePos="0" relativeHeight="251666432" behindDoc="0" locked="0" layoutInCell="1" allowOverlap="1" wp14:anchorId="589ECB64" wp14:editId="11DC2DC0">
@@ -954,7 +1004,7 @@
               </wp:anchor>
             </w:drawing>
           </mc:Choice>
-          <mc:Fallback>
+          <mc:Fallback xmlns:w16sdtdh="http://schemas.microsoft.com/office/word/2020/wordml/sdtdatahash" xmlns:w16="http://schemas.microsoft.com/office/word/2018/wordml" xmlns:w16cex="http://schemas.microsoft.com/office/word/2018/wordml/cex" xmlns:oel="http://schemas.microsoft.com/office/2019/extlst">
             <w:pict>
               <v:shape w14:anchorId="66A001AB" id="Marco 2" o:spid="_x0000_s1026" style="position:absolute;margin-left:140.7pt;margin-top:107.25pt;width:72.75pt;height:26.25pt;z-index:251669504;visibility:visible;mso-wrap-style:square;mso-height-percent:0;mso-wrap-distance-left:9pt;mso-wrap-distance-top:0;mso-wrap-distance-right:9pt;mso-wrap-distance-bottom:0;mso-position-horizontal:absolute;mso-position-horizontal-relative:text;mso-position-vertical:absolute;mso-position-vertical-relative:text;mso-height-percent:0;mso-height-relative:margin;v-text-anchor:middle" coordsize="923925,333375" o:gfxdata="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" path="m,l923925,r,333375l,333375,,xm51173,51173r,231029l872752,282202r,-231029l51173,51173xe" fillcolor="#4472c4 [3204]" strokecolor="#09101d [484]" strokeweight="1pt">
                 <v:stroke joinstyle="miter"/>
@@ -965,6 +1015,9 @@
         </mc:AlternateContent>
       </w:r>
       <w:r>
+        <w:rPr>
+          <w:noProof/>
+        </w:rPr>
         <w:drawing>
           <wp:anchor distT="0" distB="0" distL="114300" distR="114300" simplePos="0" relativeHeight="251667456" behindDoc="0" locked="0" layoutInCell="1" allowOverlap="1" wp14:anchorId="4C87CFB5" wp14:editId="57E728BB">
             <wp:simplePos x="0" y="0"/>
@@ -1016,7 +1069,23 @@
         </w:drawing>
       </w:r>
       <w:r>
-        <w:t>En la siguiente vista debe de introducir la carpeta donde se guardará los datos de la base de datos, por lo que en esta parte puede escoger alguna ruta, o dejar como estaba antes, para dejar como estaba antes (ósea que la bd del sistema este junto con la carpeta del sistema) debe crear una nueva carpeta en la ruta donde se borró la anterior carpeta. En la unidad E, carpeta postgres, dentro de ella debe crear otra carpeta con un nombre, como la siguiente foto:</w:t>
+        <w:t xml:space="preserve">En la siguiente vista debe de introducir la carpeta donde se guardará los datos de la base de datos, por lo que en esta parte puede escoger alguna ruta, o dejar como estaba antes, para dejar como estaba antes (ósea que la </w:t>
+      </w:r>
+      <w:proofErr w:type="spellStart"/>
+      <w:r>
+        <w:t>bd</w:t>
+      </w:r>
+      <w:proofErr w:type="spellEnd"/>
+      <w:r>
+        <w:t xml:space="preserve"> del sistema este junto con la carpeta del sistema) debe crear una nueva carpeta en la ruta donde se borró la anterior carpeta. En la unidad E, carpeta </w:t>
+      </w:r>
+      <w:proofErr w:type="spellStart"/>
+      <w:r>
+        <w:t>postgres</w:t>
+      </w:r>
+      <w:proofErr w:type="spellEnd"/>
+      <w:r>
+        <w:t>, dentro de ella debe crear otra carpeta con un nombre, como la siguiente foto:</w:t>
       </w:r>
     </w:p>
     <w:p>
@@ -1028,7 +1097,15 @@
         </w:rPr>
       </w:pPr>
       <w:r>
-        <w:t xml:space="preserve">Nota: dentro de la carpeta postgres no recuerdo si había un nivel más para ingresar a la carpeta donde se debe </w:t>
+        <w:t xml:space="preserve">Nota: dentro de la carpeta </w:t>
+      </w:r>
+      <w:proofErr w:type="spellStart"/>
+      <w:r>
+        <w:t>postgres</w:t>
+      </w:r>
+      <w:proofErr w:type="spellEnd"/>
+      <w:r>
+        <w:t xml:space="preserve"> no recuerdo si había un nivel más para ingresar a la carpeta donde se debe </w:t>
       </w:r>
       <w:r>
         <w:t>crear esta nueva carpeta, pero en teoría debe crear la nueva carpeta al nivel de la carpeta del código del sistema.</w:t>
@@ -1054,6 +1131,14 @@
         </w:rPr>
         <w:t>Una vez creado la carpeta vuelva a la ventana de instalación, debe seleccionar esa nueva carpeta, donde se guardará el sistema. Después le da a siguiente</w:t>
       </w:r>
+      <w:r>
+        <w:rPr>
+          <w:noProof/>
+        </w:rPr>
+        <w:t xml:space="preserve"> s</w:t>
+      </w:r>
+      <w:bookmarkStart w:id="0" w:name="_GoBack"/>
+      <w:bookmarkEnd w:id="0"/>
     </w:p>
     <w:p>
       <w:pPr>
@@ -1141,7 +1226,23 @@
           </mc:Choice>
           <mc:Fallback>
             <w:pict>
-              <v:shape w14:anchorId="141B92D4" id="Flecha: a la derecha 1" o:spid="_x0000_s1026" type="#_x0000_t13" style="position:absolute;left:0;text-align:left;margin-left:260.85pt;margin-top:31.45pt;width:171.3pt;height:76.15pt;rotation:-11185633fd;flip:y;z-index:251671552;visibility:visible;mso-wrap-style:square;mso-width-percent:0;mso-height-percent:0;mso-wrap-distance-left:9pt;mso-wrap-distance-top:0;mso-wrap-distance-right:9pt;mso-wrap-distance-bottom:0;mso-position-horizontal:absolute;mso-position-horizontal-relative:margin;mso-position-vertical:absolute;mso-position-vertical-relative:text;mso-width-percent:0;mso-height-percent:0;mso-width-relative:margin;mso-height-relative:margin;v-text-anchor:middle" o:gfxdata="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" adj="16798" fillcolor="#4472c4 [3204]" strokecolor="#09101d [484]" strokeweight="1pt">
+              <v:shapetype w14:anchorId="141B92D4" id="_x0000_t13" coordsize="21600,21600" o:spt="13" adj="16200,5400" path="m@0,l@0@1,0@1,0@2@0@2@0,21600,21600,10800xe">
+                <v:stroke joinstyle="miter"/>
+                <v:formulas>
+                  <v:f eqn="val #0"/>
+                  <v:f eqn="val #1"/>
+                  <v:f eqn="sum height 0 #1"/>
+                  <v:f eqn="sum 10800 0 #1"/>
+                  <v:f eqn="sum width 0 #0"/>
+                  <v:f eqn="prod @4 @3 10800"/>
+                  <v:f eqn="sum width 0 @5"/>
+                </v:formulas>
+                <v:path o:connecttype="custom" o:connectlocs="@0,0;0,10800;@0,21600;21600,10800" o:connectangles="270,180,90,0" textboxrect="0,@1,@6,@2"/>
+                <v:handles>
+                  <v:h position="#0,#1" xrange="0,21600" yrange="0,10800"/>
+                </v:handles>
+              </v:shapetype>
+              <v:shape id="Flecha: a la derecha 1" o:spid="_x0000_s1026" type="#_x0000_t13" style="position:absolute;left:0;text-align:left;margin-left:260.85pt;margin-top:31.45pt;width:171.3pt;height:76.15pt;rotation:-11185633fd;flip:y;z-index:251671552;visibility:visible;mso-wrap-style:square;mso-width-percent:0;mso-height-percent:0;mso-wrap-distance-left:9pt;mso-wrap-distance-top:0;mso-wrap-distance-right:9pt;mso-wrap-distance-bottom:0;mso-position-horizontal:absolute;mso-position-horizontal-relative:margin;mso-position-vertical:absolute;mso-position-vertical-relative:text;mso-width-percent:0;mso-height-percent:0;mso-width-relative:margin;mso-height-relative:margin;v-text-anchor:middle" o:gfxdata="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" adj="16798" fillcolor="#4472c4 [3204]" strokecolor="#09101d [484]" strokeweight="1pt">
                 <v:textbox>
                   <w:txbxContent>
                     <w:p>
@@ -1161,6 +1262,9 @@
         </mc:AlternateContent>
       </w:r>
       <w:r>
+        <w:rPr>
+          <w:noProof/>
+        </w:rPr>
         <w:drawing>
           <wp:inline distT="0" distB="0" distL="0" distR="0" wp14:anchorId="5C94FE3F" wp14:editId="508E6A0A">
             <wp:extent cx="4314825" cy="1535385"/>
@@ -1211,6 +1315,7 @@
         <w:lastRenderedPageBreak/>
         <w:t>En la siguiente vista debe poner una contraseña, esta debe ser “</w:t>
       </w:r>
+      <w:proofErr w:type="spellStart"/>
       <w:r>
         <w:rPr>
           <w:b/>
@@ -1218,8 +1323,17 @@
         </w:rPr>
         <w:t>admin</w:t>
       </w:r>
-      <w:r>
-        <w:t>” ya que es la contraseña por defecto del servidor de postgres.</w:t>
+      <w:proofErr w:type="spellEnd"/>
+      <w:r>
+        <w:t xml:space="preserve">” ya que es la contraseña por defecto del servidor de </w:t>
+      </w:r>
+      <w:proofErr w:type="spellStart"/>
+      <w:r>
+        <w:t>postgres</w:t>
+      </w:r>
+      <w:proofErr w:type="spellEnd"/>
+      <w:r>
+        <w:t>.</w:t>
       </w:r>
     </w:p>
     <w:p>
@@ -1282,9 +1396,11 @@
                             <w:pPr>
                               <w:jc w:val="center"/>
                             </w:pPr>
+                            <w:proofErr w:type="spellStart"/>
                             <w:r>
                               <w:t>admin</w:t>
                             </w:r>
+                            <w:proofErr w:type="spellEnd"/>
                           </w:p>
                         </w:txbxContent>
                       </wps:txbx>
@@ -1308,16 +1424,18 @@
           </mc:Choice>
           <mc:Fallback>
             <w:pict>
-              <v:shape w14:anchorId="64D70FE9" id="_x0000_s1027" type="#_x0000_t13" style="position:absolute;left:0;text-align:left;margin-left:263.3pt;margin-top:77.95pt;width:74.55pt;height:42.05pt;rotation:-11185633fd;flip:y;z-index:251673600;visibility:visible;mso-wrap-style:square;mso-width-percent:0;mso-height-percent:0;mso-wrap-distance-left:9pt;mso-wrap-distance-top:0;mso-wrap-distance-right:9pt;mso-wrap-distance-bottom:0;mso-position-horizontal:absolute;mso-position-horizontal-relative:margin;mso-position-vertical:absolute;mso-position-vertical-relative:text;mso-width-percent:0;mso-height-percent:0;mso-width-relative:margin;mso-height-relative:margin;v-text-anchor:middle" o:gfxdata="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" adj="15509" fillcolor="#4472c4 [3204]" strokecolor="#09101d [484]" strokeweight="1pt">
+              <v:shape w14:anchorId="64D70FE9" id="_x0000_s1027" type="#_x0000_t13" style="position:absolute;left:0;text-align:left;margin-left:263.3pt;margin-top:77.95pt;width:74.55pt;height:42.05pt;rotation:-11185633fd;flip:y;z-index:251673600;visibility:visible;mso-wrap-style:square;mso-width-percent:0;mso-height-percent:0;mso-wrap-distance-left:9pt;mso-wrap-distance-top:0;mso-wrap-distance-right:9pt;mso-wrap-distance-bottom:0;mso-position-horizontal:absolute;mso-position-horizontal-relative:margin;mso-position-vertical:absolute;mso-position-vertical-relative:text;mso-width-percent:0;mso-height-percent:0;mso-width-relative:margin;mso-height-relative:margin;v-text-anchor:middle" o:gfxdata="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" adj="15509" fillcolor="#4472c4 [3204]" strokecolor="#09101d [484]" strokeweight="1pt">
                 <v:textbox>
                   <w:txbxContent>
                     <w:p>
                       <w:pPr>
                         <w:jc w:val="center"/>
                       </w:pPr>
+                      <w:proofErr w:type="spellStart"/>
                       <w:r>
                         <w:t>admin</w:t>
                       </w:r>
+                      <w:proofErr w:type="spellEnd"/>
                     </w:p>
                   </w:txbxContent>
                 </v:textbox>
@@ -1328,6 +1446,9 @@
         </mc:AlternateContent>
       </w:r>
       <w:r>
+        <w:rPr>
+          <w:noProof/>
+        </w:rPr>
         <w:drawing>
           <wp:inline distT="0" distB="0" distL="0" distR="0" wp14:anchorId="4C6274CA" wp14:editId="7827422B">
             <wp:extent cx="5249008" cy="1933845"/>
@@ -1401,6 +1522,9 @@
         <w:jc w:val="both"/>
       </w:pPr>
       <w:r>
+        <w:rPr>
+          <w:noProof/>
+        </w:rPr>
         <w:drawing>
           <wp:inline distT="0" distB="0" distL="0" distR="0" wp14:anchorId="6ED1F432" wp14:editId="618E695D">
             <wp:extent cx="4315427" cy="971686"/>
@@ -1448,9 +1572,20 @@
         <w:jc w:val="both"/>
       </w:pPr>
       <w:r>
-        <w:t xml:space="preserve">En la siguiente vista seleccione la opción “Spanish, Bolivia” y después </w:t>
-      </w:r>
-      <w:r>
+        <w:t>En la siguiente vista seleccione la opción “</w:t>
+      </w:r>
+      <w:proofErr w:type="spellStart"/>
+      <w:r>
+        <w:t>Spanish</w:t>
+      </w:r>
+      <w:proofErr w:type="spellEnd"/>
+      <w:r>
+        <w:t xml:space="preserve">, Bolivia” y después </w:t>
+      </w:r>
+      <w:r>
+        <w:rPr>
+          <w:noProof/>
+        </w:rPr>
         <w:drawing>
           <wp:inline distT="0" distB="0" distL="0" distR="0" wp14:anchorId="6EC89B5C" wp14:editId="20FD07D8">
             <wp:extent cx="5182323" cy="1486107"/>
@@ -1498,6 +1633,9 @@
         <w:jc w:val="both"/>
       </w:pPr>
       <w:r>
+        <w:rPr>
+          <w:noProof/>
+        </w:rPr>
         <w:drawing>
           <wp:anchor distT="0" distB="0" distL="114300" distR="114300" simplePos="0" relativeHeight="251674624" behindDoc="0" locked="0" layoutInCell="1" allowOverlap="1" wp14:anchorId="235275C2" wp14:editId="363BF011">
             <wp:simplePos x="0" y="0"/>
@@ -1549,7 +1687,15 @@
         </w:drawing>
       </w:r>
       <w:r>
-        <w:t>Y después debe dar a las siguiente vistas siguiente y siguiente. Se instalará postgres en su computadora.</w:t>
+        <w:t xml:space="preserve">Y después debe dar a las siguiente vistas siguiente y siguiente. Se instalará </w:t>
+      </w:r>
+      <w:proofErr w:type="spellStart"/>
+      <w:r>
+        <w:t>postgres</w:t>
+      </w:r>
+      <w:proofErr w:type="spellEnd"/>
+      <w:r>
+        <w:t xml:space="preserve"> en su computadora.</w:t>
       </w:r>
       <w:r>
         <w:t xml:space="preserve"> Al terminar la instalación, saldrá una vista, debe </w:t>
@@ -1562,7 +1708,15 @@
         <w:t>deseleccionar la casilla</w:t>
       </w:r>
       <w:r>
-        <w:t xml:space="preserve"> y dar click en terminar, como en la imagen.</w:t>
+        <w:t xml:space="preserve"> y dar </w:t>
+      </w:r>
+      <w:proofErr w:type="spellStart"/>
+      <w:r>
+        <w:t>click</w:t>
+      </w:r>
+      <w:proofErr w:type="spellEnd"/>
+      <w:r>
+        <w:t xml:space="preserve"> en terminar, como en la imagen.</w:t>
       </w:r>
     </w:p>
     <w:p>
@@ -1612,6 +1766,7 @@
         <w:rPr>
           <w:b/>
           <w:bCs/>
+          <w:noProof/>
         </w:rPr>
         <w:drawing>
           <wp:anchor distT="0" distB="0" distL="114300" distR="114300" simplePos="0" relativeHeight="251675648" behindDoc="0" locked="0" layoutInCell="1" allowOverlap="1" wp14:anchorId="59BA05A9" wp14:editId="0A5532CC">
@@ -1677,7 +1832,23 @@
           <w:b/>
           <w:bCs/>
         </w:rPr>
-        <w:t>“PgAdmin”</w:t>
+        <w:t>“</w:t>
+      </w:r>
+      <w:proofErr w:type="spellStart"/>
+      <w:r>
+        <w:rPr>
+          <w:b/>
+          <w:bCs/>
+        </w:rPr>
+        <w:t>PgAdmin</w:t>
+      </w:r>
+      <w:proofErr w:type="spellEnd"/>
+      <w:r>
+        <w:rPr>
+          <w:b/>
+          <w:bCs/>
+        </w:rPr>
+        <w:t>”</w:t>
       </w:r>
       <w:r>
         <w:rPr>
@@ -1713,7 +1884,15 @@
         </w:rPr>
       </w:pPr>
       <w:r>
-        <w:t xml:space="preserve">En la aplicación debe dirigirse a la parte izquierda y dar click en </w:t>
+        <w:t xml:space="preserve">En la aplicación debe dirigirse a la parte izquierda y dar </w:t>
+      </w:r>
+      <w:proofErr w:type="spellStart"/>
+      <w:r>
+        <w:t>click</w:t>
+      </w:r>
+      <w:proofErr w:type="spellEnd"/>
+      <w:r>
+        <w:t xml:space="preserve"> en </w:t>
       </w:r>
       <w:r>
         <w:rPr>
@@ -1798,9 +1977,11 @@
                             <w:pPr>
                               <w:jc w:val="center"/>
                             </w:pPr>
+                            <w:proofErr w:type="spellStart"/>
                             <w:r>
                               <w:t>click</w:t>
                             </w:r>
+                            <w:proofErr w:type="spellEnd"/>
                           </w:p>
                         </w:txbxContent>
                       </wps:txbx>
@@ -1824,16 +2005,18 @@
           </mc:Choice>
           <mc:Fallback>
             <w:pict>
-              <v:shape w14:anchorId="527E8C2F" id="_x0000_s1028" type="#_x0000_t13" style="position:absolute;left:0;text-align:left;margin-left:50.8pt;margin-top:45.25pt;width:59.5pt;height:40.6pt;rotation:8085470fd;flip:y;z-index:251677696;visibility:visible;mso-wrap-style:square;mso-width-percent:0;mso-height-percent:0;mso-wrap-distance-left:9pt;mso-wrap-distance-top:0;mso-wrap-distance-right:9pt;mso-wrap-distance-bottom:0;mso-position-horizontal:absolute;mso-position-horizontal-relative:margin;mso-position-vertical:absolute;mso-position-vertical-relative:text;mso-width-percent:0;mso-height-percent:0;mso-width-relative:margin;mso-height-relative:margin;v-text-anchor:middle" o:gfxdata="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" adj="14231" fillcolor="#4472c4 [3204]" strokecolor="#09101d [484]" strokeweight="1pt">
+              <v:shape w14:anchorId="527E8C2F" id="_x0000_s1028" type="#_x0000_t13" style="position:absolute;left:0;text-align:left;margin-left:50.8pt;margin-top:45.25pt;width:59.5pt;height:40.6pt;rotation:8085470fd;flip:y;z-index:251677696;visibility:visible;mso-wrap-style:square;mso-width-percent:0;mso-height-percent:0;mso-wrap-distance-left:9pt;mso-wrap-distance-top:0;mso-wrap-distance-right:9pt;mso-wrap-distance-bottom:0;mso-position-horizontal:absolute;mso-position-horizontal-relative:margin;mso-position-vertical:absolute;mso-position-vertical-relative:text;mso-width-percent:0;mso-height-percent:0;mso-width-relative:margin;mso-height-relative:margin;v-text-anchor:middle" o:gfxdata="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" adj="14231" fillcolor="#4472c4 [3204]" strokecolor="#09101d [484]" strokeweight="1pt">
                 <v:textbox>
                   <w:txbxContent>
                     <w:p>
                       <w:pPr>
                         <w:jc w:val="center"/>
                       </w:pPr>
+                      <w:proofErr w:type="spellStart"/>
                       <w:r>
                         <w:t>click</w:t>
                       </w:r>
+                      <w:proofErr w:type="spellEnd"/>
                     </w:p>
                   </w:txbxContent>
                 </v:textbox>
@@ -1847,6 +2030,7 @@
         <w:rPr>
           <w:b/>
           <w:bCs/>
+          <w:noProof/>
         </w:rPr>
         <w:drawing>
           <wp:inline distT="0" distB="0" distL="0" distR="0" wp14:anchorId="422A1634" wp14:editId="201AA9A1">
@@ -1953,9 +2137,11 @@
                             <w:pPr>
                               <w:jc w:val="center"/>
                             </w:pPr>
+                            <w:proofErr w:type="spellStart"/>
                             <w:r>
                               <w:t>admin</w:t>
                             </w:r>
+                            <w:proofErr w:type="spellEnd"/>
                           </w:p>
                         </w:txbxContent>
                       </wps:txbx>
@@ -1979,16 +2165,18 @@
           </mc:Choice>
           <mc:Fallback>
             <w:pict>
-              <v:shape w14:anchorId="0F2AA8DA" id="_x0000_s1029" type="#_x0000_t13" style="position:absolute;left:0;text-align:left;margin-left:0;margin-top:82.3pt;width:59.5pt;height:40.6pt;rotation:180;flip:y;z-index:251680768;visibility:visible;mso-wrap-style:square;mso-width-percent:0;mso-height-percent:0;mso-wrap-distance-left:9pt;mso-wrap-distance-top:0;mso-wrap-distance-right:9pt;mso-wrap-distance-bottom:0;mso-position-horizontal:center;mso-position-horizontal-relative:margin;mso-position-vertical:absolute;mso-position-vertical-relative:text;mso-width-percent:0;mso-height-percent:0;mso-width-relative:margin;mso-height-relative:margin;v-text-anchor:middle" o:gfxdata="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" adj="14231" fillcolor="#4472c4 [3204]" strokecolor="#09101d [484]" strokeweight="1pt">
+              <v:shape w14:anchorId="0F2AA8DA" id="_x0000_s1029" type="#_x0000_t13" style="position:absolute;left:0;text-align:left;margin-left:0;margin-top:82.3pt;width:59.5pt;height:40.6pt;rotation:180;flip:y;z-index:251680768;visibility:visible;mso-wrap-style:square;mso-width-percent:0;mso-height-percent:0;mso-wrap-distance-left:9pt;mso-wrap-distance-top:0;mso-wrap-distance-right:9pt;mso-wrap-distance-bottom:0;mso-position-horizontal:center;mso-position-horizontal-relative:margin;mso-position-vertical:absolute;mso-position-vertical-relative:text;mso-width-percent:0;mso-height-percent:0;mso-width-relative:margin;mso-height-relative:margin;v-text-anchor:middle" o:gfxdata="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" adj="14231" fillcolor="#4472c4 [3204]" strokecolor="#09101d [484]" strokeweight="1pt">
                 <v:textbox>
                   <w:txbxContent>
                     <w:p>
                       <w:pPr>
                         <w:jc w:val="center"/>
                       </w:pPr>
+                      <w:proofErr w:type="spellStart"/>
                       <w:r>
                         <w:t>admin</w:t>
                       </w:r>
+                      <w:proofErr w:type="spellEnd"/>
                     </w:p>
                   </w:txbxContent>
                 </v:textbox>
@@ -2002,6 +2190,7 @@
         <w:rPr>
           <w:b/>
           <w:bCs/>
+          <w:noProof/>
         </w:rPr>
         <w:drawing>
           <wp:anchor distT="0" distB="0" distL="114300" distR="114300" simplePos="0" relativeHeight="251678720" behindDoc="0" locked="0" layoutInCell="1" allowOverlap="1" wp14:anchorId="5E05F4A2" wp14:editId="359EBF4A">
@@ -2056,6 +2245,7 @@
       <w:r>
         <w:t>Se abrirá una ventana, donde debe introducir la contraseña que se añadió en la instalación, esta es “</w:t>
       </w:r>
+      <w:proofErr w:type="spellStart"/>
       <w:r>
         <w:rPr>
           <w:b/>
@@ -2063,6 +2253,7 @@
         </w:rPr>
         <w:t>admin</w:t>
       </w:r>
+      <w:proofErr w:type="spellEnd"/>
       <w:r>
         <w:rPr>
           <w:b/>
@@ -2080,13 +2271,31 @@
         </w:rPr>
         <w:t>“</w:t>
       </w:r>
-      <w:r>
-        <w:rPr>
-          <w:b/>
-          <w:bCs/>
-        </w:rPr>
-        <w:t>Save Password</w:t>
-      </w:r>
+      <w:proofErr w:type="spellStart"/>
+      <w:r>
+        <w:rPr>
+          <w:b/>
+          <w:bCs/>
+        </w:rPr>
+        <w:t>Save</w:t>
+      </w:r>
+      <w:proofErr w:type="spellEnd"/>
+      <w:r>
+        <w:rPr>
+          <w:b/>
+          <w:bCs/>
+        </w:rPr>
+        <w:t xml:space="preserve"> </w:t>
+      </w:r>
+      <w:proofErr w:type="spellStart"/>
+      <w:r>
+        <w:rPr>
+          <w:b/>
+          <w:bCs/>
+        </w:rPr>
+        <w:t>Password</w:t>
+      </w:r>
+      <w:proofErr w:type="spellEnd"/>
       <w:r>
         <w:rPr>
           <w:b/>
@@ -2116,6 +2325,9 @@
         </w:rPr>
       </w:pPr>
       <w:r>
+        <w:rPr>
+          <w:noProof/>
+        </w:rPr>
         <w:lastRenderedPageBreak/>
         <w:drawing>
           <wp:anchor distT="0" distB="0" distL="114300" distR="114300" simplePos="0" relativeHeight="251681792" behindDoc="0" locked="0" layoutInCell="1" allowOverlap="1" wp14:anchorId="5F294E8C" wp14:editId="11763F44">
@@ -2168,7 +2380,15 @@
         </w:drawing>
       </w:r>
       <w:r>
-        <w:t>Al dar click en ok, se debe de crear el servidor de la base de datos</w:t>
+        <w:t xml:space="preserve">Al dar </w:t>
+      </w:r>
+      <w:proofErr w:type="spellStart"/>
+      <w:r>
+        <w:t>click</w:t>
+      </w:r>
+      <w:proofErr w:type="spellEnd"/>
+      <w:r>
+        <w:t xml:space="preserve"> en ok, se debe de crear el servidor de la base de datos</w:t>
       </w:r>
     </w:p>
     <w:p>
@@ -2194,24 +2414,66 @@
         </w:rPr>
       </w:pPr>
       <w:r>
-        <w:t xml:space="preserve">Ahora debemos crear la base de datos, damos click derecho en </w:t>
-      </w:r>
-      <w:r>
-        <w:rPr>
-          <w:b/>
-          <w:bCs/>
-        </w:rPr>
-        <w:t xml:space="preserve">postgres </w:t>
+        <w:t xml:space="preserve">Ahora debemos crear la base de datos, damos </w:t>
+      </w:r>
+      <w:proofErr w:type="spellStart"/>
+      <w:r>
+        <w:t>click</w:t>
+      </w:r>
+      <w:proofErr w:type="spellEnd"/>
+      <w:r>
+        <w:t xml:space="preserve"> derecho en </w:t>
+      </w:r>
+      <w:proofErr w:type="spellStart"/>
+      <w:r>
+        <w:rPr>
+          <w:b/>
+          <w:bCs/>
+        </w:rPr>
+        <w:t>postgres</w:t>
+      </w:r>
+      <w:proofErr w:type="spellEnd"/>
+      <w:r>
+        <w:rPr>
+          <w:b/>
+          <w:bCs/>
+        </w:rPr>
+        <w:t xml:space="preserve"> </w:t>
       </w:r>
       <w:r>
         <w:t xml:space="preserve">dentro de data bases y seleccionamos la opción </w:t>
       </w:r>
-      <w:r>
-        <w:rPr>
-          <w:b/>
-          <w:bCs/>
-        </w:rPr>
-        <w:t xml:space="preserve">create y database. </w:t>
+      <w:proofErr w:type="spellStart"/>
+      <w:r>
+        <w:rPr>
+          <w:b/>
+          <w:bCs/>
+        </w:rPr>
+        <w:t>create</w:t>
+      </w:r>
+      <w:proofErr w:type="spellEnd"/>
+      <w:r>
+        <w:rPr>
+          <w:b/>
+          <w:bCs/>
+        </w:rPr>
+        <w:t xml:space="preserve"> y </w:t>
+      </w:r>
+      <w:proofErr w:type="spellStart"/>
+      <w:r>
+        <w:rPr>
+          <w:b/>
+          <w:bCs/>
+        </w:rPr>
+        <w:t>database</w:t>
+      </w:r>
+      <w:proofErr w:type="spellEnd"/>
+      <w:r>
+        <w:rPr>
+          <w:b/>
+          <w:bCs/>
+        </w:rPr>
+        <w:t xml:space="preserve">. </w:t>
       </w:r>
       <w:r>
         <w:t>Como en la imagen.</w:t>
@@ -2313,7 +2575,7 @@
           </mc:Choice>
           <mc:Fallback>
             <w:pict>
-              <v:shape w14:anchorId="183D99BA" id="_x0000_s1030" type="#_x0000_t13" style="position:absolute;left:0;text-align:left;margin-left:370.2pt;margin-top:65.3pt;width:42pt;height:23.25pt;rotation:180;flip:y;z-index:251685888;visibility:visible;mso-wrap-style:square;mso-width-percent:0;mso-height-percent:0;mso-wrap-distance-left:9pt;mso-wrap-distance-top:0;mso-wrap-distance-right:9pt;mso-wrap-distance-bottom:0;mso-position-horizontal:absolute;mso-position-horizontal-relative:margin;mso-position-vertical:absolute;mso-position-vertical-relative:text;mso-width-percent:0;mso-height-percent:0;mso-width-relative:margin;mso-height-relative:margin;v-text-anchor:middle" o:gfxdata="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" adj="15621" fillcolor="#4472c4 [3204]" strokecolor="#09101d [484]" strokeweight="1pt">
+              <v:shape w14:anchorId="183D99BA" id="_x0000_s1030" type="#_x0000_t13" style="position:absolute;left:0;text-align:left;margin-left:370.2pt;margin-top:65.3pt;width:42pt;height:23.25pt;rotation:180;flip:y;z-index:251685888;visibility:visible;mso-wrap-style:square;mso-width-percent:0;mso-height-percent:0;mso-wrap-distance-left:9pt;mso-wrap-distance-top:0;mso-wrap-distance-right:9pt;mso-wrap-distance-bottom:0;mso-position-horizontal:absolute;mso-position-horizontal-relative:margin;mso-position-vertical:absolute;mso-position-vertical-relative:text;mso-width-percent:0;mso-height-percent:0;mso-width-relative:margin;mso-height-relative:margin;v-text-anchor:middle" o:gfxdata="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" adj="15621" fillcolor="#4472c4 [3204]" strokecolor="#09101d [484]" strokeweight="1pt">
                 <v:textbox>
                   <w:txbxContent>
                     <w:p>
@@ -2333,6 +2595,7 @@
         <w:rPr>
           <w:b/>
           <w:bCs/>
+          <w:noProof/>
         </w:rPr>
         <w:drawing>
           <wp:inline distT="0" distB="0" distL="0" distR="0" wp14:anchorId="252FB764" wp14:editId="61F0938C">
@@ -2472,7 +2735,7 @@
           </mc:Choice>
           <mc:Fallback>
             <w:pict>
-              <v:shape w14:anchorId="5C8CAE7B" id="_x0000_s1031" type="#_x0000_t13" style="position:absolute;left:0;text-align:left;margin-left:228.45pt;margin-top:132.25pt;width:42pt;height:23.25pt;rotation:180;flip:y;z-index:251688960;visibility:visible;mso-wrap-style:square;mso-width-percent:0;mso-height-percent:0;mso-wrap-distance-left:9pt;mso-wrap-distance-top:0;mso-wrap-distance-right:9pt;mso-wrap-distance-bottom:0;mso-position-horizontal:absolute;mso-position-horizontal-relative:margin;mso-position-vertical:absolute;mso-position-vertical-relative:text;mso-width-percent:0;mso-height-percent:0;mso-width-relative:margin;mso-height-relative:margin;v-text-anchor:middle" o:gfxdata="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" adj="15621" fillcolor="#4472c4 [3204]" strokecolor="#09101d [484]" strokeweight="1pt">
+              <v:shape w14:anchorId="5C8CAE7B" id="_x0000_s1031" type="#_x0000_t13" style="position:absolute;left:0;text-align:left;margin-left:228.45pt;margin-top:132.25pt;width:42pt;height:23.25pt;rotation:180;flip:y;z-index:251688960;visibility:visible;mso-wrap-style:square;mso-width-percent:0;mso-height-percent:0;mso-wrap-distance-left:9pt;mso-wrap-distance-top:0;mso-wrap-distance-right:9pt;mso-wrap-distance-bottom:0;mso-position-horizontal:absolute;mso-position-horizontal-relative:margin;mso-position-vertical:absolute;mso-position-vertical-relative:text;mso-width-percent:0;mso-height-percent:0;mso-width-relative:margin;mso-height-relative:margin;v-text-anchor:middle" o:gfxdata="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" adj="15621" fillcolor="#4472c4 [3204]" strokecolor="#09101d [484]" strokeweight="1pt">
                 <v:textbox>
                   <w:txbxContent>
                     <w:p>
@@ -2492,6 +2755,7 @@
         <w:rPr>
           <w:b/>
           <w:bCs/>
+          <w:noProof/>
         </w:rPr>
         <w:drawing>
           <wp:anchor distT="0" distB="0" distL="114300" distR="114300" simplePos="0" relativeHeight="251686912" behindDoc="0" locked="0" layoutInCell="1" allowOverlap="1" wp14:anchorId="54E0798F" wp14:editId="55AA8E52">
@@ -2552,6 +2816,7 @@
       <w:r>
         <w:t xml:space="preserve">Se abrirá un modal, en el que solo debemos introducir el nombre de la base de datos (recuerdo que le puse </w:t>
       </w:r>
+      <w:proofErr w:type="spellStart"/>
       <w:r>
         <w:rPr>
           <w:b/>
@@ -2559,6 +2824,7 @@
         </w:rPr>
         <w:t>sistemahc</w:t>
       </w:r>
+      <w:proofErr w:type="spellEnd"/>
       <w:r>
         <w:rPr>
           <w:b/>
@@ -2581,12 +2847,21 @@
       <w:r>
         <w:t xml:space="preserve"> </w:t>
       </w:r>
-      <w:r>
-        <w:rPr>
-          <w:b/>
-          <w:bCs/>
-        </w:rPr>
-        <w:t xml:space="preserve">save. </w:t>
+      <w:proofErr w:type="spellStart"/>
+      <w:r>
+        <w:rPr>
+          <w:b/>
+          <w:bCs/>
+        </w:rPr>
+        <w:t>save</w:t>
+      </w:r>
+      <w:proofErr w:type="spellEnd"/>
+      <w:r>
+        <w:rPr>
+          <w:b/>
+          <w:bCs/>
+        </w:rPr>
+        <w:t xml:space="preserve">. </w:t>
       </w:r>
       <w:r>
         <w:t>Se creará la base datos del sistema.</w:t>
@@ -2620,7 +2895,15 @@
         <w:t>P</w:t>
       </w:r>
       <w:r>
-        <w:t>or lo que ya tenemos la base de datos creada, en este punto la base de datos esta vacía se debe de crear las tablas, para ello en la siguiente sección se verá cómo crear las tablas.</w:t>
+        <w:t xml:space="preserve">or lo que ya tenemos la base de datos creada, en este punto la base de datos </w:t>
+      </w:r>
+      <w:proofErr w:type="spellStart"/>
+      <w:r>
+        <w:t>esta</w:t>
+      </w:r>
+      <w:proofErr w:type="spellEnd"/>
+      <w:r>
+        <w:t xml:space="preserve"> vacía se debe de crear las tablas, para ello en la siguiente sección se verá cómo crear las tablas.</w:t>
       </w:r>
     </w:p>
     <w:p>
@@ -2665,7 +2948,31 @@
         <w:jc w:val="both"/>
       </w:pPr>
       <w:r>
-        <w:t>Para la creación del sistema debemos ver si la conexión de la base de datos con el sistema es correcta. Primero debemos abrir el código, para ello en la ruta donde esta la carpeta con el código del sistema debe de abrir el cmd (la misma ruta donde va para inicar la app).</w:t>
+        <w:t xml:space="preserve">Para la creación del sistema debemos ver si la conexión de la base de datos con el sistema es correcta. Primero debemos abrir el código, para ello en la ruta donde </w:t>
+      </w:r>
+      <w:proofErr w:type="spellStart"/>
+      <w:r>
+        <w:t>esta</w:t>
+      </w:r>
+      <w:proofErr w:type="spellEnd"/>
+      <w:r>
+        <w:t xml:space="preserve"> la carpeta con el código del sistema debe de abrir el </w:t>
+      </w:r>
+      <w:proofErr w:type="spellStart"/>
+      <w:r>
+        <w:t>cmd</w:t>
+      </w:r>
+      <w:proofErr w:type="spellEnd"/>
+      <w:r>
+        <w:t xml:space="preserve"> (la misma ruta donde va para </w:t>
+      </w:r>
+      <w:proofErr w:type="spellStart"/>
+      <w:r>
+        <w:t>inicar</w:t>
+      </w:r>
+      <w:proofErr w:type="spellEnd"/>
+      <w:r>
+        <w:t xml:space="preserve"> la app).</w:t>
       </w:r>
     </w:p>
     <w:p>
@@ -2676,6 +2983,9 @@
         <w:jc w:val="both"/>
       </w:pPr>
       <w:r>
+        <w:rPr>
+          <w:noProof/>
+        </w:rPr>
         <w:drawing>
           <wp:inline distT="0" distB="0" distL="0" distR="0" wp14:anchorId="46490AF8" wp14:editId="7B36A435">
             <wp:extent cx="4477375" cy="1343212"/>
@@ -2727,7 +3037,15 @@
         </w:rPr>
       </w:pPr>
       <w:r>
-        <w:t xml:space="preserve">Se le abrirá el cmd entonces debe teclear </w:t>
+        <w:t xml:space="preserve">Se le abrirá el </w:t>
+      </w:r>
+      <w:proofErr w:type="spellStart"/>
+      <w:r>
+        <w:t>cmd</w:t>
+      </w:r>
+      <w:proofErr w:type="spellEnd"/>
+      <w:r>
+        <w:t xml:space="preserve"> entonces debe teclear </w:t>
       </w:r>
       <w:r>
         <w:rPr>
@@ -2736,13 +3054,24 @@
         </w:rPr>
         <w:t>“</w:t>
       </w:r>
-      <w:r>
-        <w:rPr>
-          <w:b/>
-          <w:bCs/>
-        </w:rPr>
-        <w:t>code .</w:t>
-      </w:r>
+      <w:proofErr w:type="spellStart"/>
+      <w:proofErr w:type="gramStart"/>
+      <w:r>
+        <w:rPr>
+          <w:b/>
+          <w:bCs/>
+        </w:rPr>
+        <w:t>code</w:t>
+      </w:r>
+      <w:proofErr w:type="spellEnd"/>
+      <w:r>
+        <w:rPr>
+          <w:b/>
+          <w:bCs/>
+        </w:rPr>
+        <w:t xml:space="preserve"> .</w:t>
+      </w:r>
+      <w:proofErr w:type="gramEnd"/>
       <w:r>
         <w:rPr>
           <w:b/>
@@ -2772,6 +3101,9 @@
         </w:rPr>
       </w:pPr>
       <w:r>
+        <w:rPr>
+          <w:noProof/>
+        </w:rPr>
         <w:drawing>
           <wp:anchor distT="0" distB="0" distL="114300" distR="114300" simplePos="0" relativeHeight="251683840" behindDoc="0" locked="0" layoutInCell="1" allowOverlap="1" wp14:anchorId="1094C22A" wp14:editId="3C41B9FD">
             <wp:simplePos x="0" y="0"/>
@@ -2891,7 +3223,7 @@
               </wp:anchor>
             </w:drawing>
           </mc:Choice>
-          <mc:Fallback>
+          <mc:Fallback xmlns:w16sdtdh="http://schemas.microsoft.com/office/word/2020/wordml/sdtdatahash" xmlns:w16="http://schemas.microsoft.com/office/word/2018/wordml" xmlns:w16cex="http://schemas.microsoft.com/office/word/2018/wordml/cex" xmlns:oel="http://schemas.microsoft.com/office/2019/extlst">
             <w:pict>
               <v:shape w14:anchorId="5A97C581" id="Marco 3" o:spid="_x0000_s1026" style="position:absolute;margin-left:306.45pt;margin-top:22.1pt;width:65.25pt;height:39pt;z-index:251682816;visibility:visible;mso-wrap-style:square;mso-wrap-distance-left:9pt;mso-wrap-distance-top:0;mso-wrap-distance-right:9pt;mso-wrap-distance-bottom:0;mso-position-horizontal:absolute;mso-position-horizontal-relative:text;mso-position-vertical:absolute;mso-position-vertical-relative:text;v-text-anchor:middle" coordsize="828675,495300" o:gfxdata="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" path="m,l828675,r,495300l,495300,,xm61913,61913r,371475l766763,433388r,-371475l61913,61913xe" fillcolor="#4472c4 [3204]" strokecolor="#09101d [484]" strokeweight="1pt">
                 <v:stroke joinstyle="miter"/>
@@ -2905,6 +3237,7 @@
         <w:rPr>
           <w:b/>
           <w:bCs/>
+          <w:noProof/>
         </w:rPr>
         <w:drawing>
           <wp:inline distT="0" distB="0" distL="0" distR="0" wp14:anchorId="01AEC777" wp14:editId="26D82846">
@@ -3020,7 +3353,7 @@
               </wp:anchor>
             </w:drawing>
           </mc:Choice>
-          <mc:Fallback>
+          <mc:Fallback xmlns:w16sdtdh="http://schemas.microsoft.com/office/word/2020/wordml/sdtdatahash" xmlns:w16="http://schemas.microsoft.com/office/word/2018/wordml" xmlns:w16cex="http://schemas.microsoft.com/office/word/2018/wordml/cex" xmlns:oel="http://schemas.microsoft.com/office/2019/extlst">
             <w:pict>
               <v:shape w14:anchorId="10847AD1" id="Marco 3" o:spid="_x0000_s1026" style="position:absolute;margin-left:106.95pt;margin-top:106.9pt;width:65.25pt;height:39pt;z-index:251692032;visibility:visible;mso-wrap-style:square;mso-wrap-distance-left:9pt;mso-wrap-distance-top:0;mso-wrap-distance-right:9pt;mso-wrap-distance-bottom:0;mso-position-horizontal:absolute;mso-position-horizontal-relative:text;mso-position-vertical:absolute;mso-position-vertical-relative:text;v-text-anchor:middle" coordsize="828675,495300" o:gfxdata="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" path="m,l828675,r,495300l,495300,,xm61913,61913r,371475l766763,433388r,-371475l61913,61913xe" fillcolor="#4472c4 [3204]" strokecolor="#09101d [484]" strokeweight="1pt">
                 <v:stroke joinstyle="miter"/>
@@ -3034,6 +3367,7 @@
         <w:rPr>
           <w:b/>
           <w:bCs/>
+          <w:noProof/>
         </w:rPr>
         <w:drawing>
           <wp:anchor distT="0" distB="0" distL="114300" distR="114300" simplePos="0" relativeHeight="251689984" behindDoc="0" locked="0" layoutInCell="1" allowOverlap="1" wp14:anchorId="7D8BFA00" wp14:editId="5151FC7A">
@@ -3086,15 +3420,29 @@
         </w:drawing>
       </w:r>
       <w:r>
-        <w:t>Debe dirigirse al archivo “</w:t>
-      </w:r>
-      <w:r>
-        <w:rPr>
-          <w:b/>
-          <w:bCs/>
-        </w:rPr>
-        <w:t>.env</w:t>
-      </w:r>
+        <w:t xml:space="preserve">Debe dirigirse al archivo </w:t>
+      </w:r>
+      <w:proofErr w:type="gramStart"/>
+      <w:r>
+        <w:t>“</w:t>
+      </w:r>
+      <w:r>
+        <w:rPr>
+          <w:b/>
+          <w:bCs/>
+        </w:rPr>
+        <w:t>.</w:t>
+      </w:r>
+      <w:proofErr w:type="spellStart"/>
+      <w:r>
+        <w:rPr>
+          <w:b/>
+          <w:bCs/>
+        </w:rPr>
+        <w:t>env</w:t>
+      </w:r>
+      <w:proofErr w:type="spellEnd"/>
+      <w:proofErr w:type="gramEnd"/>
       <w:r>
         <w:rPr>
           <w:b/>
@@ -3203,7 +3551,7 @@
           </mc:Choice>
           <mc:Fallback>
             <w:pict>
-              <v:shape w14:anchorId="06877133" id="_x0000_s1032" type="#_x0000_t13" style="position:absolute;left:0;text-align:left;margin-left:300.75pt;margin-top:298.45pt;width:42pt;height:23.25pt;rotation:180;flip:y;z-index:251695104;visibility:visible;mso-wrap-style:square;mso-width-percent:0;mso-height-percent:0;mso-wrap-distance-left:9pt;mso-wrap-distance-top:0;mso-wrap-distance-right:9pt;mso-wrap-distance-bottom:0;mso-position-horizontal:absolute;mso-position-horizontal-relative:margin;mso-position-vertical:absolute;mso-position-vertical-relative:text;mso-width-percent:0;mso-height-percent:0;mso-width-relative:margin;mso-height-relative:margin;v-text-anchor:middle" o:gfxdata="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" adj="15621" fillcolor="#4472c4 [3204]" strokecolor="#09101d [484]" strokeweight="1pt">
+              <v:shape w14:anchorId="06877133" id="_x0000_s1032" type="#_x0000_t13" style="position:absolute;left:0;text-align:left;margin-left:300.75pt;margin-top:298.45pt;width:42pt;height:23.25pt;rotation:180;flip:y;z-index:251695104;visibility:visible;mso-wrap-style:square;mso-width-percent:0;mso-height-percent:0;mso-wrap-distance-left:9pt;mso-wrap-distance-top:0;mso-wrap-distance-right:9pt;mso-wrap-distance-bottom:0;mso-position-horizontal:absolute;mso-position-horizontal-relative:margin;mso-position-vertical:absolute;mso-position-vertical-relative:text;mso-width-percent:0;mso-height-percent:0;mso-width-relative:margin;mso-height-relative:margin;v-text-anchor:middle" o:gfxdata="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" adj="15621" fillcolor="#4472c4 [3204]" strokecolor="#09101d [484]" strokeweight="1pt">
                 <v:textbox>
                   <w:txbxContent>
                     <w:p>
@@ -3223,6 +3571,7 @@
         <w:rPr>
           <w:b/>
           <w:bCs/>
+          <w:noProof/>
         </w:rPr>
         <w:drawing>
           <wp:anchor distT="0" distB="0" distL="114300" distR="114300" simplePos="0" relativeHeight="251693056" behindDoc="0" locked="0" layoutInCell="1" allowOverlap="1" wp14:anchorId="381EBA97" wp14:editId="47AD0E49">
@@ -3288,45 +3637,87 @@
           <w:b/>
           <w:bCs/>
         </w:rPr>
+        <w:t>“DATABASE_URL”</w:t>
+      </w:r>
+      <w:r>
+        <w:rPr>
+          <w:b/>
+          <w:bCs/>
+        </w:rPr>
+        <w:t xml:space="preserve"> </w:t>
+      </w:r>
+      <w:r>
+        <w:t xml:space="preserve">aquí se hace la </w:t>
+      </w:r>
+      <w:proofErr w:type="spellStart"/>
+      <w:r>
+        <w:t>conección</w:t>
+      </w:r>
+      <w:proofErr w:type="spellEnd"/>
+      <w:r>
+        <w:t xml:space="preserve"> de la base de datos con el sistema, debemos verificar si todo </w:t>
+      </w:r>
+      <w:proofErr w:type="spellStart"/>
+      <w:r>
+        <w:t>esta</w:t>
+      </w:r>
+      <w:proofErr w:type="spellEnd"/>
+      <w:r>
+        <w:t xml:space="preserve"> correcto, para ello debemos ir a </w:t>
+      </w:r>
+      <w:proofErr w:type="spellStart"/>
+      <w:r>
+        <w:t>pgadmin</w:t>
+      </w:r>
+      <w:proofErr w:type="spellEnd"/>
+      <w:r>
+        <w:t xml:space="preserve"> y verificar estos datos</w:t>
+      </w:r>
+      <w:r>
+        <w:t xml:space="preserve">. </w:t>
+      </w:r>
+      <w:r>
+        <w:br/>
+        <w:t xml:space="preserve">Nos vamos a </w:t>
+      </w:r>
+      <w:proofErr w:type="spellStart"/>
+      <w:r>
+        <w:t>pgadmin</w:t>
+      </w:r>
+      <w:proofErr w:type="spellEnd"/>
+      <w:r>
+        <w:t xml:space="preserve"> y sobre la opción “PostgreSQL” damos </w:t>
+      </w:r>
+      <w:proofErr w:type="spellStart"/>
+      <w:r>
+        <w:t>click</w:t>
+      </w:r>
+      <w:proofErr w:type="spellEnd"/>
+      <w:r>
+        <w:t xml:space="preserve"> derecho y seleccionamos la opción </w:t>
+      </w:r>
+      <w:r>
+        <w:rPr>
+          <w:b/>
+          <w:bCs/>
+        </w:rPr>
         <w:t>“</w:t>
       </w:r>
-      <w:r>
-        <w:rPr>
-          <w:b/>
-          <w:bCs/>
-        </w:rPr>
-        <w:t>DATABASE_URL</w:t>
-      </w:r>
+      <w:proofErr w:type="spellStart"/>
+      <w:r>
+        <w:rPr>
+          <w:b/>
+          <w:bCs/>
+        </w:rPr>
+        <w:t>properties</w:t>
+      </w:r>
+      <w:proofErr w:type="spellEnd"/>
       <w:r>
         <w:rPr>
           <w:b/>
           <w:bCs/>
         </w:rPr>
         <w:t>”</w:t>
-      </w:r>
-      <w:r>
-        <w:rPr>
-          <w:b/>
-          <w:bCs/>
-        </w:rPr>
-        <w:t xml:space="preserve"> </w:t>
-      </w:r>
-      <w:r>
-        <w:t>aquí se hace la conección de la base de datos con el sistema, debemos verificar si todo esta correcto, para ello debemos ir a pgadmin y verificar estos datos</w:t>
-      </w:r>
-      <w:r>
-        <w:t xml:space="preserve">. </w:t>
-      </w:r>
-      <w:r>
-        <w:br/>
-        <w:t xml:space="preserve">Nos vamos a pgadmin y sobre la opción “PostgreSQL” damos click derecho y seleccionamos la opción </w:t>
-      </w:r>
-      <w:r>
-        <w:rPr>
-          <w:b/>
-          <w:bCs/>
-        </w:rPr>
-        <w:t>“properties”</w:t>
       </w:r>
     </w:p>
     <w:p>
@@ -3412,7 +3803,7 @@
               </wp:anchor>
             </w:drawing>
           </mc:Choice>
-          <mc:Fallback>
+          <mc:Fallback xmlns:w16sdtdh="http://schemas.microsoft.com/office/word/2020/wordml/sdtdatahash" xmlns:w16="http://schemas.microsoft.com/office/word/2018/wordml" xmlns:w16cex="http://schemas.microsoft.com/office/word/2018/wordml/cex" xmlns:oel="http://schemas.microsoft.com/office/2019/extlst">
             <w:pict>
               <v:oval w14:anchorId="7B593A2F" id="Elipse 8" o:spid="_x0000_s1026" style="position:absolute;margin-left:196.2pt;margin-top:74.65pt;width:12pt;height:9.75pt;z-index:251707392;visibility:visible;mso-wrap-style:square;mso-width-percent:0;mso-height-percent:0;mso-wrap-distance-left:9pt;mso-wrap-distance-top:0;mso-wrap-distance-right:9pt;mso-wrap-distance-bottom:0;mso-position-horizontal:absolute;mso-position-horizontal-relative:text;mso-position-vertical:absolute;mso-position-vertical-relative:text;mso-width-percent:0;mso-height-percent:0;mso-width-relative:margin;mso-height-relative:margin;v-text-anchor:middle" o:gfxdata="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" fillcolor="#70ad47 [3209]" strokecolor="#10190a [489]" strokeweight="1pt">
                 <v:stroke joinstyle="miter"/>
@@ -3490,7 +3881,7 @@
               </wp:anchor>
             </w:drawing>
           </mc:Choice>
-          <mc:Fallback>
+          <mc:Fallback xmlns:w16sdtdh="http://schemas.microsoft.com/office/word/2020/wordml/sdtdatahash" xmlns:w16="http://schemas.microsoft.com/office/word/2018/wordml" xmlns:w16cex="http://schemas.microsoft.com/office/word/2018/wordml/cex" xmlns:oel="http://schemas.microsoft.com/office/2019/extlst">
             <w:pict>
               <v:oval w14:anchorId="5C20CE67" id="Elipse 8" o:spid="_x0000_s1026" style="position:absolute;margin-left:185.7pt;margin-top:103.9pt;width:12pt;height:9.75pt;z-index:251703296;visibility:visible;mso-wrap-style:square;mso-width-percent:0;mso-height-percent:0;mso-wrap-distance-left:9pt;mso-wrap-distance-top:0;mso-wrap-distance-right:9pt;mso-wrap-distance-bottom:0;mso-position-horizontal:absolute;mso-position-horizontal-relative:text;mso-position-vertical:absolute;mso-position-vertical-relative:text;mso-width-percent:0;mso-height-percent:0;mso-width-relative:margin;mso-height-relative:margin;v-text-anchor:middle" o:gfxdata="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" fillcolor="#ed7d31 [3205]" strokecolor="#261103 [485]" strokeweight="1pt">
                 <v:stroke joinstyle="miter"/>
@@ -3562,7 +3953,7 @@
               </wp:anchor>
             </w:drawing>
           </mc:Choice>
-          <mc:Fallback>
+          <mc:Fallback xmlns:w16sdtdh="http://schemas.microsoft.com/office/word/2020/wordml/sdtdatahash" xmlns:w16="http://schemas.microsoft.com/office/word/2018/wordml" xmlns:w16cex="http://schemas.microsoft.com/office/word/2018/wordml/cex" xmlns:oel="http://schemas.microsoft.com/office/2019/extlst">
             <w:pict>
               <v:oval w14:anchorId="2253ADF0" id="Elipse 8" o:spid="_x0000_s1026" style="position:absolute;margin-left:210.45pt;margin-top:160.9pt;width:12pt;height:9.75pt;z-index:251699200;visibility:visible;mso-wrap-style:square;mso-wrap-distance-left:9pt;mso-wrap-distance-top:0;mso-wrap-distance-right:9pt;mso-wrap-distance-bottom:0;mso-position-horizontal:absolute;mso-position-horizontal-relative:text;mso-position-vertical:absolute;mso-position-vertical-relative:text;v-text-anchor:middle" o:gfxdata="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" fillcolor="#4472c4 [3204]" strokecolor="#09101d [484]" strokeweight="1pt">
                 <v:stroke joinstyle="miter"/>
@@ -3575,6 +3966,7 @@
         <w:rPr>
           <w:b/>
           <w:bCs/>
+          <w:noProof/>
         </w:rPr>
         <w:drawing>
           <wp:anchor distT="0" distB="0" distL="114300" distR="114300" simplePos="0" relativeHeight="251696128" behindDoc="0" locked="0" layoutInCell="1" allowOverlap="1" wp14:anchorId="7262505E" wp14:editId="462F3759">
@@ -3627,7 +4019,15 @@
         </w:drawing>
       </w:r>
       <w:r>
-        <w:t>Se abrirá un modal, nos vamos a la opción “Connection” y lo dejamos abierto, volveremos al editor de código.</w:t>
+        <w:t>Se abrirá un modal, nos vamos a la opción “</w:t>
+      </w:r>
+      <w:proofErr w:type="spellStart"/>
+      <w:r>
+        <w:t>Connection</w:t>
+      </w:r>
+      <w:proofErr w:type="spellEnd"/>
+      <w:r>
+        <w:t>” y lo dejamos abierto, volveremos al editor de código.</w:t>
       </w:r>
     </w:p>
     <w:p>
@@ -3747,7 +4147,7 @@
                   <v:h position="#3,#2" xrange="@1,10800" yrange="0,@0"/>
                 </v:handles>
               </v:shapetype>
-              <v:shape id="Globo: flecha hacia arriba 9" o:spid="_x0000_s1033" type="#_x0000_t79" style="position:absolute;left:0;text-align:left;margin-left:387.45pt;margin-top:54.75pt;width:75pt;height:61.5pt;z-index:251714560;visibility:visible;mso-wrap-style:square;mso-width-percent:0;mso-height-percent:0;mso-wrap-distance-left:9pt;mso-wrap-distance-top:0;mso-wrap-distance-right:9pt;mso-wrap-distance-bottom:0;mso-position-horizontal:absolute;mso-position-horizontal-relative:text;mso-position-vertical:absolute;mso-position-vertical-relative:text;mso-width-percent:0;mso-height-percent:0;mso-width-relative:margin;mso-height-relative:margin;v-text-anchor:middle" o:gfxdata="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" adj="7565,6372,5400,8586" fillcolor="#4472c4 [3204]" strokecolor="#09101d [484]" strokeweight="1pt">
+              <v:shape id="Globo: flecha hacia arriba 9" o:spid="_x0000_s1033" type="#_x0000_t79" style="position:absolute;left:0;text-align:left;margin-left:387.45pt;margin-top:54.75pt;width:75pt;height:61.5pt;z-index:251714560;visibility:visible;mso-wrap-style:square;mso-width-percent:0;mso-height-percent:0;mso-wrap-distance-left:9pt;mso-wrap-distance-top:0;mso-wrap-distance-right:9pt;mso-wrap-distance-bottom:0;mso-position-horizontal:absolute;mso-position-horizontal-relative:text;mso-position-vertical:absolute;mso-position-vertical-relative:text;mso-width-percent:0;mso-height-percent:0;mso-width-relative:margin;mso-height-relative:margin;v-text-anchor:middle" o:gfxdata="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" adj="7565,6372,5400,8586" fillcolor="#4472c4 [3204]" strokecolor="#09101d [484]" strokeweight="1pt">
                 <v:textbox>
                   <w:txbxContent>
                     <w:p>
@@ -3845,7 +4245,7 @@
           </mc:Choice>
           <mc:Fallback>
             <w:pict>
-              <v:shape w14:anchorId="2DCB3AF1" id="_x0000_s1034" type="#_x0000_t79" style="position:absolute;left:0;text-align:left;margin-left:244.2pt;margin-top:54pt;width:75pt;height:47.25pt;z-index:251712512;visibility:visible;mso-wrap-style:square;mso-width-percent:0;mso-wrap-distance-left:9pt;mso-wrap-distance-top:0;mso-wrap-distance-right:9pt;mso-wrap-distance-bottom:0;mso-position-horizontal:absolute;mso-position-horizontal-relative:text;mso-position-vertical:absolute;mso-position-vertical-relative:text;mso-width-percent:0;mso-width-relative:margin;v-text-anchor:middle" o:gfxdata="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" adj="7565,7398,5400,9099" fillcolor="#4472c4 [3204]" strokecolor="#09101d [484]" strokeweight="1pt">
+              <v:shape w14:anchorId="2DCB3AF1" id="_x0000_s1034" type="#_x0000_t79" style="position:absolute;left:0;text-align:left;margin-left:244.2pt;margin-top:54pt;width:75pt;height:47.25pt;z-index:251712512;visibility:visible;mso-wrap-style:square;mso-width-percent:0;mso-wrap-distance-left:9pt;mso-wrap-distance-top:0;mso-wrap-distance-right:9pt;mso-wrap-distance-bottom:0;mso-position-horizontal:absolute;mso-position-horizontal-relative:text;mso-position-vertical:absolute;mso-position-vertical-relative:text;mso-width-percent:0;mso-width-relative:margin;v-text-anchor:middle" o:gfxdata="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" adj="7565,7398,5400,9099" fillcolor="#4472c4 [3204]" strokecolor="#09101d [484]" strokeweight="1pt">
                 <v:textbox>
                   <w:txbxContent>
                     <w:p>
@@ -3932,7 +4332,7 @@
               </wp:anchor>
             </w:drawing>
           </mc:Choice>
-          <mc:Fallback>
+          <mc:Fallback xmlns:w16sdtdh="http://schemas.microsoft.com/office/word/2020/wordml/sdtdatahash" xmlns:w16="http://schemas.microsoft.com/office/word/2018/wordml" xmlns:w16cex="http://schemas.microsoft.com/office/word/2018/wordml/cex" xmlns:oel="http://schemas.microsoft.com/office/2019/extlst">
             <w:pict>
               <v:oval w14:anchorId="20E7B5E0" id="Elipse 8" o:spid="_x0000_s1026" style="position:absolute;margin-left:322.2pt;margin-top:27.75pt;width:12pt;height:9.75pt;z-index:251709440;visibility:visible;mso-wrap-style:square;mso-width-percent:0;mso-height-percent:0;mso-wrap-distance-left:9pt;mso-wrap-distance-top:0;mso-wrap-distance-right:9pt;mso-wrap-distance-bottom:0;mso-position-horizontal:absolute;mso-position-horizontal-relative:text;mso-position-vertical:absolute;mso-position-vertical-relative:text;mso-width-percent:0;mso-height-percent:0;mso-width-relative:margin;mso-height-relative:margin;v-text-anchor:middle" o:gfxdata="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" fillcolor="#70ad47 [3209]" strokecolor="#10190a [489]" strokeweight="1pt">
                 <v:stroke joinstyle="miter"/>
@@ -4010,7 +4410,7 @@
               </wp:anchor>
             </w:drawing>
           </mc:Choice>
-          <mc:Fallback>
+          <mc:Fallback xmlns:w16sdtdh="http://schemas.microsoft.com/office/word/2020/wordml/sdtdatahash" xmlns:w16="http://schemas.microsoft.com/office/word/2018/wordml" xmlns:w16cex="http://schemas.microsoft.com/office/word/2018/wordml/cex" xmlns:oel="http://schemas.microsoft.com/office/2019/extlst">
             <w:pict>
               <v:oval w14:anchorId="0DC713FE" id="Elipse 8" o:spid="_x0000_s1026" style="position:absolute;margin-left:373.95pt;margin-top:27pt;width:12pt;height:9.75pt;z-index:251705344;visibility:visible;mso-wrap-style:square;mso-width-percent:0;mso-height-percent:0;mso-wrap-distance-left:9pt;mso-wrap-distance-top:0;mso-wrap-distance-right:9pt;mso-wrap-distance-bottom:0;mso-position-horizontal:absolute;mso-position-horizontal-relative:text;mso-position-vertical:absolute;mso-position-vertical-relative:text;mso-width-percent:0;mso-height-percent:0;mso-width-relative:margin;mso-height-relative:margin;v-text-anchor:middle" o:gfxdata="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" fillcolor="#ed7d31 [3205]" strokecolor="#261103 [485]" strokeweight="1pt">
                 <v:stroke joinstyle="miter"/>
@@ -4082,7 +4482,7 @@
               </wp:anchor>
             </w:drawing>
           </mc:Choice>
-          <mc:Fallback>
+          <mc:Fallback xmlns:w16sdtdh="http://schemas.microsoft.com/office/word/2020/wordml/sdtdatahash" xmlns:w16="http://schemas.microsoft.com/office/word/2018/wordml" xmlns:w16cex="http://schemas.microsoft.com/office/word/2018/wordml/cex" xmlns:oel="http://schemas.microsoft.com/office/2019/extlst">
             <w:pict>
               <v:oval w14:anchorId="634606A3" id="Elipse 8" o:spid="_x0000_s1026" style="position:absolute;margin-left:220.2pt;margin-top:29.25pt;width:12pt;height:9.75pt;z-index:251701248;visibility:visible;mso-wrap-style:square;mso-wrap-distance-left:9pt;mso-wrap-distance-top:0;mso-wrap-distance-right:9pt;mso-wrap-distance-bottom:0;mso-position-horizontal:absolute;mso-position-horizontal-relative:text;mso-position-vertical:absolute;mso-position-vertical-relative:text;v-text-anchor:middle" o:gfxdata="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" fillcolor="#4472c4 [3204]" strokecolor="#09101d [484]" strokeweight="1pt">
                 <v:stroke joinstyle="miter"/>
@@ -4092,7 +4492,20 @@
         </mc:AlternateContent>
       </w:r>
       <w:r>
-        <w:t>Verificamos en el archivo .env la parte del código “</w:t>
+        <w:t xml:space="preserve">Verificamos en el </w:t>
+      </w:r>
+      <w:proofErr w:type="gramStart"/>
+      <w:r>
+        <w:t>archivo .</w:t>
+      </w:r>
+      <w:proofErr w:type="spellStart"/>
+      <w:r>
+        <w:t>env</w:t>
+      </w:r>
+      <w:proofErr w:type="spellEnd"/>
+      <w:proofErr w:type="gramEnd"/>
+      <w:r>
+        <w:t xml:space="preserve"> la parte del código “</w:t>
       </w:r>
       <w:r>
         <w:t>DATABASE_URL</w:t>
@@ -4107,6 +4520,9 @@
         <w:ind w:left="1068"/>
       </w:pPr>
       <w:r>
+        <w:rPr>
+          <w:noProof/>
+        </w:rPr>
         <w:drawing>
           <wp:anchor distT="0" distB="0" distL="114300" distR="114300" simplePos="0" relativeHeight="251715584" behindDoc="1" locked="0" layoutInCell="1" allowOverlap="1" wp14:anchorId="72513483" wp14:editId="62AAB7A0">
             <wp:simplePos x="0" y="0"/>
@@ -4211,7 +4627,23 @@
         <w:jc w:val="both"/>
       </w:pPr>
       <w:r>
-        <w:t>Lo único que tal vez debe cambiar es el nombre de la base de datos, pero si esta tiene el mismo nombre con la que creo no debe cambiar nada, si es así borre y teclee el nuevo nombre, para guardar teclee ctrl+s. Ya puede cerrar el modal de pgadmin.</w:t>
+        <w:t xml:space="preserve">Lo único que tal vez debe cambiar es el nombre de la base de datos, pero si esta tiene el mismo nombre con la que creo no debe cambiar nada, si es así borre y teclee el nuevo nombre, para guardar teclee </w:t>
+      </w:r>
+      <w:proofErr w:type="spellStart"/>
+      <w:r>
+        <w:t>ctrl+s</w:t>
+      </w:r>
+      <w:proofErr w:type="spellEnd"/>
+      <w:r>
+        <w:t xml:space="preserve">. Ya puede cerrar el modal de </w:t>
+      </w:r>
+      <w:proofErr w:type="spellStart"/>
+      <w:r>
+        <w:t>pgadmin</w:t>
+      </w:r>
+      <w:proofErr w:type="spellEnd"/>
+      <w:r>
+        <w:t>.</w:t>
       </w:r>
     </w:p>
     <w:p>
@@ -4295,7 +4727,7 @@
               </wp:anchor>
             </w:drawing>
           </mc:Choice>
-          <mc:Fallback>
+          <mc:Fallback xmlns:w16sdtdh="http://schemas.microsoft.com/office/word/2020/wordml/sdtdatahash" xmlns:w16="http://schemas.microsoft.com/office/word/2018/wordml" xmlns:w16cex="http://schemas.microsoft.com/office/word/2018/wordml/cex" xmlns:oel="http://schemas.microsoft.com/office/2019/extlst">
             <w:pict>
               <v:shape w14:anchorId="493D7A0B" id="Marco 3" o:spid="_x0000_s1026" style="position:absolute;margin-left:280.2pt;margin-top:55.85pt;width:153pt;height:48.75pt;z-index:251718656;visibility:visible;mso-wrap-style:square;mso-width-percent:0;mso-height-percent:0;mso-wrap-distance-left:9pt;mso-wrap-distance-top:0;mso-wrap-distance-right:9pt;mso-wrap-distance-bottom:0;mso-position-horizontal:absolute;mso-position-horizontal-relative:text;mso-position-vertical:absolute;mso-position-vertical-relative:text;mso-width-percent:0;mso-height-percent:0;mso-width-relative:margin;mso-height-relative:margin;v-text-anchor:middle" coordsize="1943100,619125" o:gfxdata="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" path="m,l1943100,r,619125l,619125,,xm77391,77391r,464343l1865709,541734r,-464343l77391,77391xe" fillcolor="#4472c4 [3204]" strokecolor="#09101d [484]" strokeweight="1pt">
                 <v:stroke joinstyle="miter"/>
@@ -4306,6 +4738,9 @@
         </mc:AlternateContent>
       </w:r>
       <w:r>
+        <w:rPr>
+          <w:noProof/>
+        </w:rPr>
         <w:drawing>
           <wp:anchor distT="0" distB="0" distL="114300" distR="114300" simplePos="0" relativeHeight="251716608" behindDoc="0" locked="0" layoutInCell="1" allowOverlap="1" wp14:anchorId="79579565" wp14:editId="6089110F">
             <wp:simplePos x="0" y="0"/>
@@ -4357,15 +4792,54 @@
         </w:drawing>
       </w:r>
       <w:r>
-        <w:t xml:space="preserve">Ahora con la configuración ya realizada crearemos las tablas, para no estar creando una por una, el sistema tiene un comando que crea todo. Vaya a su cmd (donde tecleo “code .”) y escriba el siguiente comando: </w:t>
-      </w:r>
-      <w:r>
-        <w:rPr>
-          <w:b/>
-          <w:bCs/>
-        </w:rPr>
-        <w:t>npm run migrations:run</w:t>
-      </w:r>
+        <w:t xml:space="preserve">Ahora con la configuración ya realizada crearemos las tablas, para no estar creando una por una, el sistema tiene un comando que crea todo. Vaya a su </w:t>
+      </w:r>
+      <w:proofErr w:type="spellStart"/>
+      <w:r>
+        <w:t>cmd</w:t>
+      </w:r>
+      <w:proofErr w:type="spellEnd"/>
+      <w:r>
+        <w:t xml:space="preserve"> (donde tecleo “</w:t>
+      </w:r>
+      <w:proofErr w:type="spellStart"/>
+      <w:proofErr w:type="gramStart"/>
+      <w:r>
+        <w:t>code</w:t>
+      </w:r>
+      <w:proofErr w:type="spellEnd"/>
+      <w:r>
+        <w:t xml:space="preserve"> .</w:t>
+      </w:r>
+      <w:proofErr w:type="gramEnd"/>
+      <w:r>
+        <w:t xml:space="preserve">”) y escriba el siguiente comando: </w:t>
+      </w:r>
+      <w:proofErr w:type="spellStart"/>
+      <w:r>
+        <w:rPr>
+          <w:b/>
+          <w:bCs/>
+        </w:rPr>
+        <w:t>npm</w:t>
+      </w:r>
+      <w:proofErr w:type="spellEnd"/>
+      <w:r>
+        <w:rPr>
+          <w:b/>
+          <w:bCs/>
+        </w:rPr>
+        <w:t xml:space="preserve"> run </w:t>
+      </w:r>
+      <w:proofErr w:type="spellStart"/>
+      <w:r>
+        <w:rPr>
+          <w:b/>
+          <w:bCs/>
+        </w:rPr>
+        <w:t>migrations:run</w:t>
+      </w:r>
+      <w:proofErr w:type="spellEnd"/>
     </w:p>
     <w:p>
       <w:pPr>
@@ -4380,6 +4854,9 @@
         <w:jc w:val="both"/>
       </w:pPr>
       <w:r>
+        <w:rPr>
+          <w:noProof/>
+        </w:rPr>
         <w:lastRenderedPageBreak/>
         <w:drawing>
           <wp:anchor distT="0" distB="0" distL="114300" distR="114300" simplePos="0" relativeHeight="251719680" behindDoc="0" locked="0" layoutInCell="1" allowOverlap="1" wp14:anchorId="4190BB44" wp14:editId="3AF942BC">
@@ -4432,8 +4909,45 @@
         </w:drawing>
       </w:r>
       <w:r>
-        <w:t>Después de haber ejecutado el comando no debe de salirle ningún error, debe salir tal cual como se ve arriba, tal vez solo se diferencie los segundos de la ultima línea. Si salió tal cual, puede verificar en pg admin. En la base de datos da click derecho y refresh</w:t>
-      </w:r>
+        <w:t xml:space="preserve">Después de haber ejecutado el comando no debe de salirle ningún error, debe salir tal cual como se ve arriba, tal vez solo se diferencie los segundos de la </w:t>
+      </w:r>
+      <w:proofErr w:type="spellStart"/>
+      <w:r>
+        <w:t>ultima</w:t>
+      </w:r>
+      <w:proofErr w:type="spellEnd"/>
+      <w:r>
+        <w:t xml:space="preserve"> línea. Si salió tal cual, puede verificar en </w:t>
+      </w:r>
+      <w:proofErr w:type="spellStart"/>
+      <w:r>
+        <w:t>pg</w:t>
+      </w:r>
+      <w:proofErr w:type="spellEnd"/>
+      <w:r>
+        <w:t xml:space="preserve"> </w:t>
+      </w:r>
+      <w:proofErr w:type="spellStart"/>
+      <w:r>
+        <w:t>admin</w:t>
+      </w:r>
+      <w:proofErr w:type="spellEnd"/>
+      <w:r>
+        <w:t xml:space="preserve">. En la base de datos da </w:t>
+      </w:r>
+      <w:proofErr w:type="spellStart"/>
+      <w:r>
+        <w:t>click</w:t>
+      </w:r>
+      <w:proofErr w:type="spellEnd"/>
+      <w:r>
+        <w:t xml:space="preserve"> derecho y </w:t>
+      </w:r>
+      <w:proofErr w:type="spellStart"/>
+      <w:r>
+        <w:t>refresh</w:t>
+      </w:r>
+      <w:proofErr w:type="spellEnd"/>
     </w:p>
     <w:p>
       <w:pPr>
@@ -4445,6 +4959,9 @@
         <w:jc w:val="both"/>
       </w:pPr>
       <w:r>
+        <w:rPr>
+          <w:noProof/>
+        </w:rPr>
         <w:drawing>
           <wp:anchor distT="0" distB="0" distL="114300" distR="114300" simplePos="0" relativeHeight="251720704" behindDoc="0" locked="0" layoutInCell="1" allowOverlap="1" wp14:anchorId="07F29032" wp14:editId="17F8EF23">
             <wp:simplePos x="0" y="0"/>
@@ -4496,7 +5013,31 @@
         </w:drawing>
       </w:r>
       <w:r>
-        <w:t>Después se va a Schemas dentro de su bd y después a public:</w:t>
+        <w:t xml:space="preserve">Después se va a </w:t>
+      </w:r>
+      <w:proofErr w:type="spellStart"/>
+      <w:r>
+        <w:t>Schemas</w:t>
+      </w:r>
+      <w:proofErr w:type="spellEnd"/>
+      <w:r>
+        <w:t xml:space="preserve"> dentro de su </w:t>
+      </w:r>
+      <w:proofErr w:type="spellStart"/>
+      <w:r>
+        <w:t>bd</w:t>
+      </w:r>
+      <w:proofErr w:type="spellEnd"/>
+      <w:r>
+        <w:t xml:space="preserve"> y después a </w:t>
+      </w:r>
+      <w:proofErr w:type="spellStart"/>
+      <w:r>
+        <w:t>public</w:t>
+      </w:r>
+      <w:proofErr w:type="spellEnd"/>
+      <w:r>
+        <w:t>:</w:t>
       </w:r>
     </w:p>
     <w:p>
@@ -4509,6 +5050,9 @@
         <w:jc w:val="both"/>
       </w:pPr>
       <w:r>
+        <w:rPr>
+          <w:noProof/>
+        </w:rPr>
         <w:drawing>
           <wp:anchor distT="0" distB="0" distL="114300" distR="114300" simplePos="0" relativeHeight="251721728" behindDoc="0" locked="0" layoutInCell="1" allowOverlap="1" wp14:anchorId="3836B6B5" wp14:editId="12DAFBE7">
             <wp:simplePos x="0" y="0"/>
@@ -4583,6 +5127,7 @@
         <w:rPr>
           <w:b/>
           <w:bCs/>
+          <w:noProof/>
         </w:rPr>
         <w:drawing>
           <wp:anchor distT="0" distB="0" distL="114300" distR="114300" simplePos="0" relativeHeight="251722752" behindDoc="0" locked="0" layoutInCell="1" allowOverlap="1" wp14:anchorId="1BA25ABF" wp14:editId="77C2D900">
@@ -4641,15 +5186,41 @@
         </w:drawing>
       </w:r>
       <w:r>
-        <w:t xml:space="preserve">Por lo que ya se tiene esta configuración y la base de datos creada y lista para usar por el sistema. Por lo que puede volver al cmd y teclear el comando: </w:t>
-      </w:r>
-      <w:r>
-        <w:rPr>
-          <w:b/>
-          <w:bCs/>
-        </w:rPr>
-        <w:t>npm run start</w:t>
-      </w:r>
+        <w:t xml:space="preserve">Por lo que ya se tiene esta configuración y la base de datos creada y lista para usar por el sistema. Por lo que puede volver al </w:t>
+      </w:r>
+      <w:proofErr w:type="spellStart"/>
+      <w:r>
+        <w:t>cmd</w:t>
+      </w:r>
+      <w:proofErr w:type="spellEnd"/>
+      <w:r>
+        <w:t xml:space="preserve"> y teclear el comando: </w:t>
+      </w:r>
+      <w:proofErr w:type="spellStart"/>
+      <w:r>
+        <w:rPr>
+          <w:b/>
+          <w:bCs/>
+        </w:rPr>
+        <w:t>npm</w:t>
+      </w:r>
+      <w:proofErr w:type="spellEnd"/>
+      <w:r>
+        <w:rPr>
+          <w:b/>
+          <w:bCs/>
+        </w:rPr>
+        <w:t xml:space="preserve"> run </w:t>
+      </w:r>
+      <w:proofErr w:type="spellStart"/>
+      <w:r>
+        <w:rPr>
+          <w:b/>
+          <w:bCs/>
+        </w:rPr>
+        <w:t>start</w:t>
+      </w:r>
+      <w:proofErr w:type="spellEnd"/>
     </w:p>
     <w:p>
       <w:pPr>
@@ -4712,7 +5283,47 @@
         </w:rPr>
       </w:pPr>
       <w:r>
-        <w:t xml:space="preserve">En este punto el sistema ya esta corriendo, pero la base de datos no tiene datos, para ello se creo un endPoint que solo crea un usuario admin inicial denominado semilla, este usuario admin </w:t>
+        <w:t xml:space="preserve">En este punto el sistema ya </w:t>
+      </w:r>
+      <w:proofErr w:type="spellStart"/>
+      <w:r>
+        <w:t>esta</w:t>
+      </w:r>
+      <w:proofErr w:type="spellEnd"/>
+      <w:r>
+        <w:t xml:space="preserve"> corriendo, pero la base de datos no tiene datos, para ello se </w:t>
+      </w:r>
+      <w:proofErr w:type="spellStart"/>
+      <w:r>
+        <w:t>creo</w:t>
+      </w:r>
+      <w:proofErr w:type="spellEnd"/>
+      <w:r>
+        <w:t xml:space="preserve"> un </w:t>
+      </w:r>
+      <w:proofErr w:type="spellStart"/>
+      <w:r>
+        <w:t>endPoint</w:t>
+      </w:r>
+      <w:proofErr w:type="spellEnd"/>
+      <w:r>
+        <w:t xml:space="preserve"> que solo crea un usuario </w:t>
+      </w:r>
+      <w:proofErr w:type="spellStart"/>
+      <w:r>
+        <w:t>admin</w:t>
+      </w:r>
+      <w:proofErr w:type="spellEnd"/>
+      <w:r>
+        <w:t xml:space="preserve"> inicial denominado semilla, este usuario </w:t>
+      </w:r>
+      <w:proofErr w:type="spellStart"/>
+      <w:r>
+        <w:t>admin</w:t>
+      </w:r>
+      <w:proofErr w:type="spellEnd"/>
+      <w:r>
+        <w:t xml:space="preserve"> </w:t>
       </w:r>
       <w:r>
         <w:rPr>
@@ -4724,12 +5335,21 @@
       <w:r>
         <w:t xml:space="preserve"> para crear al </w:t>
       </w:r>
-      <w:r>
-        <w:rPr>
-          <w:b/>
-          <w:bCs/>
-        </w:rPr>
-        <w:t>admin principal</w:t>
+      <w:proofErr w:type="spellStart"/>
+      <w:r>
+        <w:rPr>
+          <w:b/>
+          <w:bCs/>
+        </w:rPr>
+        <w:t>admin</w:t>
+      </w:r>
+      <w:proofErr w:type="spellEnd"/>
+      <w:r>
+        <w:rPr>
+          <w:b/>
+          <w:bCs/>
+        </w:rPr>
+        <w:t xml:space="preserve"> principal</w:t>
       </w:r>
       <w:r>
         <w:rPr>
@@ -4751,6 +5371,7 @@
       <w:r>
         <w:t xml:space="preserve"> dentro del código y después a la carpeta </w:t>
       </w:r>
+      <w:proofErr w:type="spellStart"/>
       <w:r>
         <w:rPr>
           <w:b/>
@@ -4758,6 +5379,7 @@
         </w:rPr>
         <w:t>rest</w:t>
       </w:r>
+      <w:proofErr w:type="spellEnd"/>
       <w:r>
         <w:rPr>
           <w:b/>
@@ -4904,7 +5526,7 @@
           </mc:Choice>
           <mc:Fallback>
             <w:pict>
-              <v:shape w14:anchorId="70E6C50C" id="_x0000_s1035" type="#_x0000_t13" style="position:absolute;left:0;text-align:left;margin-left:250.5pt;margin-top:142.5pt;width:42pt;height:23.25pt;rotation:180;flip:y;z-index:251725824;visibility:visible;mso-wrap-style:square;mso-width-percent:0;mso-height-percent:0;mso-wrap-distance-left:9pt;mso-wrap-distance-top:0;mso-wrap-distance-right:9pt;mso-wrap-distance-bottom:0;mso-position-horizontal:absolute;mso-position-horizontal-relative:margin;mso-position-vertical:absolute;mso-position-vertical-relative:text;mso-width-percent:0;mso-height-percent:0;mso-width-relative:margin;mso-height-relative:margin;v-text-anchor:middle" o:gfxdata="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" adj="15621" fillcolor="#4472c4 [3204]" strokecolor="#09101d [484]" strokeweight="1pt">
+              <v:shape w14:anchorId="70E6C50C" id="_x0000_s1035" type="#_x0000_t13" style="position:absolute;left:0;text-align:left;margin-left:250.5pt;margin-top:142.5pt;width:42pt;height:23.25pt;rotation:180;flip:y;z-index:251725824;visibility:visible;mso-wrap-style:square;mso-width-percent:0;mso-height-percent:0;mso-wrap-distance-left:9pt;mso-wrap-distance-top:0;mso-wrap-distance-right:9pt;mso-wrap-distance-bottom:0;mso-position-horizontal:absolute;mso-position-horizontal-relative:margin;mso-position-vertical:absolute;mso-position-vertical-relative:text;mso-width-percent:0;mso-height-percent:0;mso-width-relative:margin;mso-height-relative:margin;v-text-anchor:middle" o:gfxdata="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" adj="15621" fillcolor="#4472c4 [3204]" strokecolor="#09101d [484]" strokeweight="1pt">
                 <v:textbox>
                   <w:txbxContent>
                     <w:p>
@@ -4921,6 +5543,9 @@
         </mc:AlternateContent>
       </w:r>
       <w:r>
+        <w:rPr>
+          <w:noProof/>
+        </w:rPr>
         <w:drawing>
           <wp:anchor distT="0" distB="0" distL="114300" distR="114300" simplePos="0" relativeHeight="251723776" behindDoc="0" locked="0" layoutInCell="1" allowOverlap="1" wp14:anchorId="38953CFD" wp14:editId="3FE2BF29">
             <wp:simplePos x="0" y="0"/>
@@ -4985,6 +5610,9 @@
         <w:jc w:val="both"/>
       </w:pPr>
       <w:r>
+        <w:rPr>
+          <w:noProof/>
+        </w:rPr>
         <w:drawing>
           <wp:anchor distT="0" distB="0" distL="114300" distR="114300" simplePos="0" relativeHeight="251726848" behindDoc="0" locked="0" layoutInCell="1" allowOverlap="1" wp14:anchorId="0B320A47" wp14:editId="488487D5">
             <wp:simplePos x="0" y="0"/>
@@ -5038,8 +5666,23 @@
       <w:r>
         <w:t xml:space="preserve">Dentro de </w:t>
       </w:r>
-      <w:r>
-        <w:t>rest debe seleccionar el archivo “backdoor.rest”</w:t>
+      <w:proofErr w:type="spellStart"/>
+      <w:r>
+        <w:t>rest</w:t>
+      </w:r>
+      <w:proofErr w:type="spellEnd"/>
+      <w:r>
+        <w:t xml:space="preserve"> debe seleccionar el archivo “</w:t>
+      </w:r>
+      <w:proofErr w:type="spellStart"/>
+      <w:proofErr w:type="gramStart"/>
+      <w:r>
+        <w:t>backdoor.rest</w:t>
+      </w:r>
+      <w:proofErr w:type="spellEnd"/>
+      <w:proofErr w:type="gramEnd"/>
+      <w:r>
+        <w:t>”</w:t>
       </w:r>
     </w:p>
     <w:p>
@@ -5055,7 +5698,39 @@
         <w:jc w:val="both"/>
       </w:pPr>
       <w:r>
-        <w:t>En este archivo lo único que debe hacer es dar click en “Send Request”. Nota: puede cambiar el correo o la contraseña, pero se recomienda dejarlo por defecto, como se dijo anteriormente este correo no afectará para nada al sistema solo creará el admin principal.</w:t>
+        <w:t xml:space="preserve">En este archivo lo único que debe hacer es dar </w:t>
+      </w:r>
+      <w:proofErr w:type="spellStart"/>
+      <w:r>
+        <w:t>click</w:t>
+      </w:r>
+      <w:proofErr w:type="spellEnd"/>
+      <w:r>
+        <w:t xml:space="preserve"> en “</w:t>
+      </w:r>
+      <w:proofErr w:type="spellStart"/>
+      <w:r>
+        <w:t>Send</w:t>
+      </w:r>
+      <w:proofErr w:type="spellEnd"/>
+      <w:r>
+        <w:t xml:space="preserve"> </w:t>
+      </w:r>
+      <w:proofErr w:type="spellStart"/>
+      <w:r>
+        <w:t>Request</w:t>
+      </w:r>
+      <w:proofErr w:type="spellEnd"/>
+      <w:r>
+        <w:t xml:space="preserve">”. Nota: puede cambiar el correo o la contraseña, pero se recomienda dejarlo por defecto, como se dijo anteriormente este correo no afectará para nada al sistema solo creará el </w:t>
+      </w:r>
+      <w:proofErr w:type="spellStart"/>
+      <w:r>
+        <w:t>admin</w:t>
+      </w:r>
+      <w:proofErr w:type="spellEnd"/>
+      <w:r>
+        <w:t xml:space="preserve"> principal.</w:t>
       </w:r>
     </w:p>
     <w:p>
@@ -5145,7 +5820,7 @@
           </mc:Choice>
           <mc:Fallback>
             <w:pict>
-              <v:shape w14:anchorId="30F4B5C1" id="_x0000_s1036" type="#_x0000_t13" style="position:absolute;left:0;text-align:left;margin-left:33.45pt;margin-top:26.05pt;width:42pt;height:23.25pt;rotation:2685044fd;flip:y;z-index:251728896;visibility:visible;mso-wrap-style:square;mso-width-percent:0;mso-height-percent:0;mso-wrap-distance-left:9pt;mso-wrap-distance-top:0;mso-wrap-distance-right:9pt;mso-wrap-distance-bottom:0;mso-position-horizontal:absolute;mso-position-horizontal-relative:margin;mso-position-vertical:absolute;mso-position-vertical-relative:text;mso-width-percent:0;mso-height-percent:0;mso-width-relative:margin;mso-height-relative:margin;v-text-anchor:middle" o:gfxdata="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" adj="15621" fillcolor="#70ad47 [3209]" strokecolor="#10190a [489]" strokeweight="1pt">
+              <v:shape w14:anchorId="30F4B5C1" id="_x0000_s1036" type="#_x0000_t13" style="position:absolute;left:0;text-align:left;margin-left:33.45pt;margin-top:26.05pt;width:42pt;height:23.25pt;rotation:2685044fd;flip:y;z-index:251728896;visibility:visible;mso-wrap-style:square;mso-width-percent:0;mso-height-percent:0;mso-wrap-distance-left:9pt;mso-wrap-distance-top:0;mso-wrap-distance-right:9pt;mso-wrap-distance-bottom:0;mso-position-horizontal:absolute;mso-position-horizontal-relative:margin;mso-position-vertical:absolute;mso-position-vertical-relative:text;mso-width-percent:0;mso-height-percent:0;mso-width-relative:margin;mso-height-relative:margin;v-text-anchor:middle" o:gfxdata="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" adj="15621" fillcolor="#70ad47 [3209]" strokecolor="#10190a [489]" strokeweight="1pt">
                 <v:textbox>
                   <w:txbxContent>
                     <w:p>
@@ -5162,6 +5837,9 @@
         </mc:AlternateContent>
       </w:r>
       <w:r>
+        <w:rPr>
+          <w:noProof/>
+        </w:rPr>
         <w:drawing>
           <wp:inline distT="0" distB="0" distL="0" distR="0" wp14:anchorId="4415AB96" wp14:editId="0E646AB8">
             <wp:extent cx="5611008" cy="2486372"/>
@@ -5212,15 +5890,32 @@
         <w:jc w:val="both"/>
       </w:pPr>
       <w:r>
-        <w:t>Al hacer click se realizará una petición, esta debe ser correcta y sin errores, para verificar que se creó en la ventana nueva que se abrió, en la parte superior debe estar la palabra “</w:t>
-      </w:r>
-      <w:r>
-        <w:rPr>
-          <w:b/>
-          <w:bCs/>
-        </w:rPr>
-        <w:t>201 created</w:t>
-      </w:r>
+        <w:t xml:space="preserve">Al hacer </w:t>
+      </w:r>
+      <w:proofErr w:type="spellStart"/>
+      <w:r>
+        <w:t>click</w:t>
+      </w:r>
+      <w:proofErr w:type="spellEnd"/>
+      <w:r>
+        <w:t xml:space="preserve"> se realizará una petición, esta debe ser correcta y sin errores, para verificar que se creó en la ventana nueva que se abrió, en la parte superior debe estar la palabra “</w:t>
+      </w:r>
+      <w:r>
+        <w:rPr>
+          <w:b/>
+          <w:bCs/>
+        </w:rPr>
+        <w:t xml:space="preserve">201 </w:t>
+      </w:r>
+      <w:proofErr w:type="spellStart"/>
+      <w:r>
+        <w:rPr>
+          <w:b/>
+          <w:bCs/>
+        </w:rPr>
+        <w:t>created</w:t>
+      </w:r>
+      <w:proofErr w:type="spellEnd"/>
       <w:r>
         <w:t>” por lo que se creó el usuario semilla.</w:t>
       </w:r>
@@ -5351,7 +6046,7 @@
           </mc:Choice>
           <mc:Fallback>
             <w:pict>
-              <v:shape w14:anchorId="76262C91" id="_x0000_s1037" type="#_x0000_t13" style="position:absolute;left:0;text-align:left;margin-left:220.2pt;margin-top:4.3pt;width:42pt;height:23.25pt;rotation:180;flip:y;z-index:251731968;visibility:visible;mso-wrap-style:square;mso-width-percent:0;mso-height-percent:0;mso-wrap-distance-left:9pt;mso-wrap-distance-top:0;mso-wrap-distance-right:9pt;mso-wrap-distance-bottom:0;mso-position-horizontal:absolute;mso-position-horizontal-relative:margin;mso-position-vertical:absolute;mso-position-vertical-relative:text;mso-width-percent:0;mso-height-percent:0;mso-width-relative:margin;mso-height-relative:margin;v-text-anchor:middle" o:gfxdata="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" adj="15621" fillcolor="#70ad47 [3209]" strokecolor="#10190a [489]" strokeweight="1pt">
+              <v:shape w14:anchorId="76262C91" id="_x0000_s1037" type="#_x0000_t13" style="position:absolute;left:0;text-align:left;margin-left:220.2pt;margin-top:4.3pt;width:42pt;height:23.25pt;rotation:180;flip:y;z-index:251731968;visibility:visible;mso-wrap-style:square;mso-width-percent:0;mso-height-percent:0;mso-wrap-distance-left:9pt;mso-wrap-distance-top:0;mso-wrap-distance-right:9pt;mso-wrap-distance-bottom:0;mso-position-horizontal:absolute;mso-position-horizontal-relative:margin;mso-position-vertical:absolute;mso-position-vertical-relative:text;mso-width-percent:0;mso-height-percent:0;mso-width-relative:margin;mso-height-relative:margin;v-text-anchor:middle" o:gfxdata="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" adj="15621" fillcolor="#70ad47 [3209]" strokecolor="#10190a [489]" strokeweight="1pt">
                 <v:textbox>
                   <w:txbxContent>
                     <w:p>
@@ -5368,6 +6063,9 @@
         </mc:AlternateContent>
       </w:r>
       <w:r>
+        <w:rPr>
+          <w:noProof/>
+        </w:rPr>
         <w:drawing>
           <wp:anchor distT="0" distB="0" distL="114300" distR="114300" simplePos="0" relativeHeight="251729920" behindDoc="0" locked="0" layoutInCell="1" allowOverlap="1" wp14:anchorId="75A8073E" wp14:editId="2784404F">
             <wp:simplePos x="0" y="0"/>
@@ -5439,6 +6137,9 @@
         <w:jc w:val="both"/>
       </w:pPr>
       <w:r>
+        <w:rPr>
+          <w:noProof/>
+        </w:rPr>
         <w:drawing>
           <wp:anchor distT="0" distB="0" distL="114300" distR="114300" simplePos="0" relativeHeight="251732992" behindDoc="0" locked="0" layoutInCell="1" allowOverlap="1" wp14:anchorId="0A7FB9B8" wp14:editId="2DD90C9B">
             <wp:simplePos x="0" y="0"/>
@@ -5533,6 +6234,9 @@
         <w:jc w:val="both"/>
       </w:pPr>
       <w:r>
+        <w:rPr>
+          <w:noProof/>
+        </w:rPr>
         <w:drawing>
           <wp:anchor distT="0" distB="0" distL="114300" distR="114300" simplePos="0" relativeHeight="251734016" behindDoc="0" locked="0" layoutInCell="1" allowOverlap="1" wp14:anchorId="0A785085" wp14:editId="2156BAF9">
             <wp:simplePos x="0" y="0"/>
@@ -5588,7 +6292,15 @@
       </w:r>
       <w:r>
         <w:lastRenderedPageBreak/>
-        <w:t>principal debe de crear a los demás usuarios (doctores, personal administativo y laboratoristas) así como interactuar con esos roles dentro del sistema.</w:t>
+        <w:t xml:space="preserve">principal debe de crear a los demás usuarios (doctores, personal </w:t>
+      </w:r>
+      <w:proofErr w:type="spellStart"/>
+      <w:r>
+        <w:t>administativo</w:t>
+      </w:r>
+      <w:proofErr w:type="spellEnd"/>
+      <w:r>
+        <w:t xml:space="preserve"> y laboratoristas) así como interactuar con esos roles dentro del sistema.</w:t>
       </w:r>
     </w:p>
     <w:p>
@@ -5646,21 +6358,22 @@
         <w:jc w:val="both"/>
       </w:pPr>
       <w:r>
-        <w:t xml:space="preserve">Para ingresar al sistema desde otra maquina solo debe de teclear en un navegador </w:t>
-      </w:r>
-      <w:r>
-        <w:rPr>
-          <w:b/>
-          <w:bCs/>
-        </w:rPr>
-        <w:t>10.0.40.130</w:t>
-      </w:r>
-      <w:r>
-        <w:rPr>
-          <w:b/>
-          <w:bCs/>
-        </w:rPr>
-        <w:t>:4000</w:t>
+        <w:t xml:space="preserve">Para ingresar al sistema desde otra </w:t>
+      </w:r>
+      <w:proofErr w:type="spellStart"/>
+      <w:r>
+        <w:t>maquina</w:t>
+      </w:r>
+      <w:proofErr w:type="spellEnd"/>
+      <w:r>
+        <w:t xml:space="preserve"> solo debe de teclear en un navegador </w:t>
+      </w:r>
+      <w:r>
+        <w:rPr>
+          <w:b/>
+          <w:bCs/>
+        </w:rPr>
+        <w:t>10.0.40.130:4000</w:t>
       </w:r>
     </w:p>
     <w:p>
@@ -5693,7 +6406,23 @@
         <w:t xml:space="preserve"> </w:t>
       </w:r>
       <w:r>
-        <w:t xml:space="preserve">a esta ruta es por la ip, debe verificar que no se cambió la ip </w:t>
+        <w:t xml:space="preserve">a esta ruta es por la </w:t>
+      </w:r>
+      <w:proofErr w:type="spellStart"/>
+      <w:r>
+        <w:t>ip</w:t>
+      </w:r>
+      <w:proofErr w:type="spellEnd"/>
+      <w:r>
+        <w:t xml:space="preserve">, debe verificar que no se cambió la </w:t>
+      </w:r>
+      <w:proofErr w:type="spellStart"/>
+      <w:r>
+        <w:t>ip</w:t>
+      </w:r>
+      <w:proofErr w:type="spellEnd"/>
+      <w:r>
+        <w:t xml:space="preserve"> </w:t>
       </w:r>
       <w:r>
         <w:rPr>
@@ -5710,15 +6439,32 @@
         <w:t xml:space="preserve">. </w:t>
       </w:r>
       <w:r>
-        <w:t xml:space="preserve">Eso se verifica abriendo cmd desde </w:t>
-      </w:r>
-      <w:r>
-        <w:rPr>
-          <w:b/>
-          <w:bCs/>
-        </w:rPr>
-        <w:t>inicio&gt;aplicaciones&gt;cmd</w:t>
-      </w:r>
+        <w:t xml:space="preserve">Eso se verifica abriendo </w:t>
+      </w:r>
+      <w:proofErr w:type="spellStart"/>
+      <w:r>
+        <w:t>cmd</w:t>
+      </w:r>
+      <w:proofErr w:type="spellEnd"/>
+      <w:r>
+        <w:t xml:space="preserve"> desde </w:t>
+      </w:r>
+      <w:r>
+        <w:rPr>
+          <w:b/>
+          <w:bCs/>
+        </w:rPr>
+        <w:t>inicio&gt;aplicaciones&gt;</w:t>
+      </w:r>
+      <w:proofErr w:type="spellStart"/>
+      <w:r>
+        <w:rPr>
+          <w:b/>
+          <w:bCs/>
+        </w:rPr>
+        <w:t>cmd</w:t>
+      </w:r>
+      <w:proofErr w:type="spellEnd"/>
       <w:r>
         <w:rPr>
           <w:b/>
@@ -5729,12 +6475,21 @@
       <w:r>
         <w:t xml:space="preserve"> Es la aplicación “símbolo del sistema”, lo abre y teclee </w:t>
       </w:r>
-      <w:r>
-        <w:rPr>
-          <w:b/>
-          <w:bCs/>
-        </w:rPr>
-        <w:t>ipconfig:</w:t>
+      <w:proofErr w:type="spellStart"/>
+      <w:r>
+        <w:rPr>
+          <w:b/>
+          <w:bCs/>
+        </w:rPr>
+        <w:t>ipconfig</w:t>
+      </w:r>
+      <w:proofErr w:type="spellEnd"/>
+      <w:r>
+        <w:rPr>
+          <w:b/>
+          <w:bCs/>
+        </w:rPr>
+        <w:t>:</w:t>
       </w:r>
     </w:p>
     <w:p>
@@ -5747,6 +6502,9 @@
         <w:jc w:val="both"/>
       </w:pPr>
       <w:r>
+        <w:rPr>
+          <w:noProof/>
+        </w:rPr>
         <w:drawing>
           <wp:inline distT="0" distB="0" distL="0" distR="0" wp14:anchorId="0535FEB0" wp14:editId="56B3CABA">
             <wp:extent cx="2324424" cy="390580"/>
@@ -5914,7 +6672,7 @@
           </mc:Choice>
           <mc:Fallback>
             <w:pict>
-              <v:shape w14:anchorId="1D4A38C1" id="_x0000_s1038" type="#_x0000_t13" style="position:absolute;left:0;text-align:left;margin-left:328.2pt;margin-top:121.2pt;width:42pt;height:23.25pt;rotation:180;flip:y;z-index:251737088;visibility:visible;mso-wrap-style:square;mso-width-percent:0;mso-height-percent:0;mso-wrap-distance-left:9pt;mso-wrap-distance-top:0;mso-wrap-distance-right:9pt;mso-wrap-distance-bottom:0;mso-position-horizontal:absolute;mso-position-horizontal-relative:margin;mso-position-vertical:absolute;mso-position-vertical-relative:text;mso-width-percent:0;mso-height-percent:0;mso-width-relative:margin;mso-height-relative:margin;v-text-anchor:middle" o:gfxdata="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" adj="15621" fillcolor="#70ad47 [3209]" strokecolor="#10190a [489]" strokeweight="1pt">
+              <v:shape w14:anchorId="1D4A38C1" id="_x0000_s1038" type="#_x0000_t13" style="position:absolute;left:0;text-align:left;margin-left:328.2pt;margin-top:121.2pt;width:42pt;height:23.25pt;rotation:180;flip:y;z-index:251737088;visibility:visible;mso-wrap-style:square;mso-width-percent:0;mso-height-percent:0;mso-wrap-distance-left:9pt;mso-wrap-distance-top:0;mso-wrap-distance-right:9pt;mso-wrap-distance-bottom:0;mso-position-horizontal:absolute;mso-position-horizontal-relative:margin;mso-position-vertical:absolute;mso-position-vertical-relative:text;mso-width-percent:0;mso-height-percent:0;mso-width-relative:margin;mso-height-relative:margin;v-text-anchor:middle" o:gfxdata="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" adj="15621" fillcolor="#70ad47 [3209]" strokecolor="#10190a [489]" strokeweight="1pt">
                 <v:textbox>
                   <w:txbxContent>
                     <w:p>
@@ -6211,7 +6969,7 @@
           </mc:Choice>
           <mc:Fallback>
             <w:pict>
-              <v:shape w14:anchorId="6CB5FED3" id="_x0000_s1039" type="#_x0000_t13" style="position:absolute;left:0;text-align:left;margin-left:334.2pt;margin-top:68.65pt;width:42pt;height:23.25pt;rotation:180;flip:y;z-index:251740160;visibility:visible;mso-wrap-style:square;mso-width-percent:0;mso-height-percent:0;mso-wrap-distance-left:9pt;mso-wrap-distance-top:0;mso-wrap-distance-right:9pt;mso-wrap-distance-bottom:0;mso-position-horizontal:absolute;mso-position-horizontal-relative:margin;mso-position-vertical:absolute;mso-position-vertical-relative:text;mso-width-percent:0;mso-height-percent:0;mso-width-relative:margin;mso-height-relative:margin;v-text-anchor:middle" o:gfxdata="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" adj="15621" fillcolor="#70ad47 [3209]" strokecolor="#10190a [489]" strokeweight="1pt">
+              <v:shape w14:anchorId="6CB5FED3" id="_x0000_s1039" type="#_x0000_t13" style="position:absolute;left:0;text-align:left;margin-left:334.2pt;margin-top:68.65pt;width:42pt;height:23.25pt;rotation:180;flip:y;z-index:251740160;visibility:visible;mso-wrap-style:square;mso-width-percent:0;mso-height-percent:0;mso-wrap-distance-left:9pt;mso-wrap-distance-top:0;mso-wrap-distance-right:9pt;mso-wrap-distance-bottom:0;mso-position-horizontal:absolute;mso-position-horizontal-relative:margin;mso-position-vertical:absolute;mso-position-vertical-relative:text;mso-width-percent:0;mso-height-percent:0;mso-width-relative:margin;mso-height-relative:margin;v-text-anchor:middle" o:gfxdata="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" adj="15621" fillcolor="#70ad47 [3209]" strokecolor="#10190a [489]" strokeweight="1pt">
                 <v:textbox>
                   <w:txbxContent>
                     <w:p>
@@ -6268,6 +7026,9 @@
         </mc:AlternateContent>
       </w:r>
       <w:r>
+        <w:rPr>
+          <w:noProof/>
+        </w:rPr>
         <w:drawing>
           <wp:anchor distT="0" distB="0" distL="114300" distR="114300" simplePos="0" relativeHeight="251738112" behindDoc="0" locked="0" layoutInCell="1" allowOverlap="1" wp14:anchorId="7311D33A" wp14:editId="51C49E4B">
             <wp:simplePos x="0" y="0"/>
@@ -6327,6 +7088,7 @@
       <w:r>
         <w:t xml:space="preserve">Para cuando quiera cerrar el sistema para apagar la máquina u otra acción, primero, solo teclee </w:t>
       </w:r>
+      <w:proofErr w:type="spellStart"/>
       <w:r>
         <w:rPr>
           <w:b/>
@@ -6334,6 +7096,7 @@
         </w:rPr>
         <w:t>ctrl+c</w:t>
       </w:r>
+      <w:proofErr w:type="spellEnd"/>
       <w:r>
         <w:rPr>
           <w:b/>
@@ -6342,7 +7105,15 @@
         <w:t xml:space="preserve"> </w:t>
       </w:r>
       <w:r>
-        <w:t xml:space="preserve">en el cmd donde se está corriendo el sistema y teclee la letra </w:t>
+        <w:t xml:space="preserve">en el </w:t>
+      </w:r>
+      <w:proofErr w:type="spellStart"/>
+      <w:r>
+        <w:t>cmd</w:t>
+      </w:r>
+      <w:proofErr w:type="spellEnd"/>
+      <w:r>
+        <w:t xml:space="preserve"> donde se está corriendo el sistema y teclee la letra </w:t>
       </w:r>
       <w:r>
         <w:rPr>
@@ -6359,7 +7130,15 @@
         <w:t xml:space="preserve"> </w:t>
       </w:r>
       <w:r>
-        <w:t>que indica que quiere terminar el proceso, seguido de enter para finalizar el sistema.</w:t>
+        <w:t xml:space="preserve">que indica que quiere terminar el proceso, seguido de </w:t>
+      </w:r>
+      <w:proofErr w:type="spellStart"/>
+      <w:r>
+        <w:t>enter</w:t>
+      </w:r>
+      <w:proofErr w:type="spellEnd"/>
+      <w:r>
+        <w:t xml:space="preserve"> para finalizar el sistema.</w:t>
       </w:r>
     </w:p>
     <w:p>
@@ -6385,8 +7164,13 @@
         <w:jc w:val="both"/>
       </w:pPr>
       <w:r>
-        <w:t>Seguido de eso puede cerrar pgadmin</w:t>
-      </w:r>
+        <w:t xml:space="preserve">Seguido de eso puede cerrar </w:t>
+      </w:r>
+      <w:proofErr w:type="spellStart"/>
+      <w:r>
+        <w:t>pgadmin</w:t>
+      </w:r>
+      <w:proofErr w:type="spellEnd"/>
     </w:p>
     <w:p>
       <w:pPr>
@@ -6430,6 +7214,9 @@
         <w:jc w:val="both"/>
       </w:pPr>
       <w:r>
+        <w:rPr>
+          <w:noProof/>
+        </w:rPr>
         <w:drawing>
           <wp:anchor distT="0" distB="0" distL="114300" distR="114300" simplePos="0" relativeHeight="251741184" behindDoc="0" locked="0" layoutInCell="1" allowOverlap="1" wp14:anchorId="51CF364E" wp14:editId="3167EDF4">
             <wp:simplePos x="0" y="0"/>
@@ -6488,8 +7275,17 @@
           <w:b/>
           <w:bCs/>
         </w:rPr>
-        <w:t>iniciar pgadmin</w:t>
-      </w:r>
+        <w:t xml:space="preserve">iniciar </w:t>
+      </w:r>
+      <w:proofErr w:type="spellStart"/>
+      <w:r>
+        <w:rPr>
+          <w:b/>
+          <w:bCs/>
+        </w:rPr>
+        <w:t>pgadmin</w:t>
+      </w:r>
+      <w:proofErr w:type="spellEnd"/>
       <w:r>
         <w:rPr>
           <w:b/>
@@ -6498,7 +7294,23 @@
         <w:t>,</w:t>
       </w:r>
       <w:r>
-        <w:t xml:space="preserve"> abra pgadmin y verifique que la base de datos este activa. Para ello debe dar click a la base de datos:</w:t>
+        <w:t xml:space="preserve"> abra </w:t>
+      </w:r>
+      <w:proofErr w:type="spellStart"/>
+      <w:r>
+        <w:t>pgadmin</w:t>
+      </w:r>
+      <w:proofErr w:type="spellEnd"/>
+      <w:r>
+        <w:t xml:space="preserve"> y verifique que la base de datos este activa. Para ello debe dar </w:t>
+      </w:r>
+      <w:proofErr w:type="spellStart"/>
+      <w:r>
+        <w:t>click</w:t>
+      </w:r>
+      <w:proofErr w:type="spellEnd"/>
+      <w:r>
+        <w:t xml:space="preserve"> a la base de datos:</w:t>
       </w:r>
     </w:p>
     <w:p>
@@ -6584,7 +7396,7 @@
               </wp:anchor>
             </w:drawing>
           </mc:Choice>
-          <mc:Fallback>
+          <mc:Fallback xmlns:w16sdtdh="http://schemas.microsoft.com/office/word/2020/wordml/sdtdatahash" xmlns:w16="http://schemas.microsoft.com/office/word/2018/wordml" xmlns:w16cex="http://schemas.microsoft.com/office/word/2018/wordml/cex" xmlns:oel="http://schemas.microsoft.com/office/2019/extlst">
             <w:pict>
               <v:shape w14:anchorId="486430FE" id="Marco 3" o:spid="_x0000_s1026" style="position:absolute;margin-left:0;margin-top:146pt;width:153pt;height:48.75pt;z-index:251745280;visibility:visible;mso-wrap-style:square;mso-width-percent:0;mso-height-percent:0;mso-wrap-distance-left:9pt;mso-wrap-distance-top:0;mso-wrap-distance-right:9pt;mso-wrap-distance-bottom:0;mso-position-horizontal:center;mso-position-horizontal-relative:margin;mso-position-vertical:absolute;mso-position-vertical-relative:text;mso-width-percent:0;mso-height-percent:0;mso-width-relative:margin;mso-height-relative:margin;v-text-anchor:middle" coordsize="1943100,619125" o:gfxdata="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" path="m,l1943100,r,619125l,619125,,xm48818,48818r,521489l1894282,570307r,-521489l48818,48818xe" fillcolor="#4472c4 [3204]" strokecolor="#09101d [484]" strokeweight="1pt">
                 <v:stroke joinstyle="miter"/>
@@ -6666,7 +7478,7 @@
               </wp:anchor>
             </w:drawing>
           </mc:Choice>
-          <mc:Fallback>
+          <mc:Fallback xmlns:w16sdtdh="http://schemas.microsoft.com/office/word/2020/wordml/sdtdatahash" xmlns:w16="http://schemas.microsoft.com/office/word/2018/wordml" xmlns:w16cex="http://schemas.microsoft.com/office/word/2018/wordml/cex" xmlns:oel="http://schemas.microsoft.com/office/2019/extlst">
             <w:pict>
               <v:shape w14:anchorId="2BB29CFF" id="Marco 3" o:spid="_x0000_s1026" style="position:absolute;margin-left:370.95pt;margin-top:143.75pt;width:96.75pt;height:48.75pt;z-index:251747328;visibility:visible;mso-wrap-style:square;mso-width-percent:0;mso-height-percent:0;mso-wrap-distance-left:9pt;mso-wrap-distance-top:0;mso-wrap-distance-right:9pt;mso-wrap-distance-bottom:0;mso-position-horizontal:absolute;mso-position-horizontal-relative:margin;mso-position-vertical:absolute;mso-position-vertical-relative:text;mso-width-percent:0;mso-height-percent:0;mso-width-relative:margin;mso-height-relative:margin;v-text-anchor:middle" coordsize="1228725,619125" o:gfxdata="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" path="m,l1228725,r,619125l,619125,,xm39290,39290r,540545l1189435,579835r,-540545l39290,39290xe" fillcolor="#4472c4 [3204]" strokecolor="#09101d [484]" strokeweight="1pt">
                 <v:stroke joinstyle="miter"/>
@@ -6678,6 +7490,9 @@
         </mc:AlternateContent>
       </w:r>
       <w:r>
+        <w:rPr>
+          <w:noProof/>
+        </w:rPr>
         <w:drawing>
           <wp:anchor distT="0" distB="0" distL="114300" distR="114300" simplePos="0" relativeHeight="251743232" behindDoc="0" locked="0" layoutInCell="1" allowOverlap="1" wp14:anchorId="77589419" wp14:editId="28917C7B">
             <wp:simplePos x="0" y="0"/>
@@ -6753,8 +7568,13 @@
         <w:t xml:space="preserve">Y esta debe de mostrar </w:t>
       </w:r>
       <w:r>
-        <w:t>en una tabla que está en mo</w:t>
-      </w:r>
+        <w:t xml:space="preserve">en una tabla que está en </w:t>
+      </w:r>
+      <w:proofErr w:type="spellStart"/>
+      <w:r>
+        <w:t>mo</w:t>
+      </w:r>
+      <w:proofErr w:type="spellEnd"/>
       <w:r>
         <w:rPr>
           <w:noProof/>
@@ -6775,6 +7595,9 @@
         <w:jc w:val="both"/>
       </w:pPr>
       <w:r>
+        <w:rPr>
+          <w:noProof/>
+        </w:rPr>
         <w:drawing>
           <wp:anchor distT="0" distB="0" distL="114300" distR="114300" simplePos="0" relativeHeight="251742208" behindDoc="0" locked="0" layoutInCell="1" allowOverlap="1" wp14:anchorId="21B9D81C" wp14:editId="43EBA5C9">
             <wp:simplePos x="0" y="0"/>
@@ -6839,6 +7662,9 @@
         <w:jc w:val="both"/>
       </w:pPr>
       <w:r>
+        <w:rPr>
+          <w:noProof/>
+        </w:rPr>
         <w:drawing>
           <wp:anchor distT="0" distB="0" distL="114300" distR="114300" simplePos="0" relativeHeight="251748352" behindDoc="0" locked="0" layoutInCell="1" allowOverlap="1" wp14:anchorId="419794CA" wp14:editId="0FD3A4B4">
             <wp:simplePos x="0" y="0"/>
@@ -6903,15 +7729,41 @@
         </w:drawing>
       </w:r>
       <w:r>
-        <w:t xml:space="preserve">Tras verificar esto, no debe cerrar pgadmin ya que si lo hace se perderá la conexión. Seguido de esto debe de ejecutar el sistema con el comando: </w:t>
-      </w:r>
-      <w:r>
-        <w:rPr>
-          <w:b/>
-          <w:bCs/>
-        </w:rPr>
-        <w:t>npm run start</w:t>
-      </w:r>
+        <w:t xml:space="preserve">Tras verificar esto, no debe cerrar </w:t>
+      </w:r>
+      <w:proofErr w:type="spellStart"/>
+      <w:r>
+        <w:t>pgadmin</w:t>
+      </w:r>
+      <w:proofErr w:type="spellEnd"/>
+      <w:r>
+        <w:t xml:space="preserve"> ya que si lo hace se perderá la conexión. Seguido de esto debe de ejecutar el sistema con el comando: </w:t>
+      </w:r>
+      <w:proofErr w:type="spellStart"/>
+      <w:r>
+        <w:rPr>
+          <w:b/>
+          <w:bCs/>
+        </w:rPr>
+        <w:t>npm</w:t>
+      </w:r>
+      <w:proofErr w:type="spellEnd"/>
+      <w:r>
+        <w:rPr>
+          <w:b/>
+          <w:bCs/>
+        </w:rPr>
+        <w:t xml:space="preserve"> run </w:t>
+      </w:r>
+      <w:proofErr w:type="spellStart"/>
+      <w:r>
+        <w:rPr>
+          <w:b/>
+          <w:bCs/>
+        </w:rPr>
+        <w:t>start</w:t>
+      </w:r>
+      <w:proofErr w:type="spellEnd"/>
     </w:p>
     <w:p>
       <w:pPr>
@@ -6984,6 +7836,7 @@
       <w:r>
         <w:t xml:space="preserve"> es bueno ver el </w:t>
       </w:r>
+      <w:proofErr w:type="spellStart"/>
       <w:r>
         <w:rPr>
           <w:b/>
@@ -6991,6 +7844,7 @@
         </w:rPr>
         <w:t>cmd</w:t>
       </w:r>
+      <w:proofErr w:type="spellEnd"/>
       <w:r>
         <w:rPr>
           <w:b/>
@@ -7005,7 +7859,15 @@
         <w:t xml:space="preserve"> que salieron al hacer algún proceso</w:t>
       </w:r>
       <w:r>
-        <w:t>, generalmente los errores siempre existirán, los más comunes son los de conexión, más que todo de la base de datos, o de la ip de la máquina</w:t>
+        <w:t xml:space="preserve">, generalmente los errores siempre existirán, los más comunes son los de conexión, más que todo de la base de datos, o de la </w:t>
+      </w:r>
+      <w:proofErr w:type="spellStart"/>
+      <w:r>
+        <w:t>ip</w:t>
+      </w:r>
+      <w:proofErr w:type="spellEnd"/>
+      <w:r>
+        <w:t xml:space="preserve"> de la máquina</w:t>
       </w:r>
       <w:r>
         <w:t>.</w:t>
@@ -7024,7 +7886,39 @@
         <w:jc w:val="both"/>
       </w:pPr>
       <w:r>
-        <w:t>Reiniciar el sistema siempre funciona por lo que si las conexiones están bien podría reiniciar el sistema, ctrl+c en el cmd y luego otra vez ejecutar npm run start.</w:t>
+        <w:t xml:space="preserve">Reiniciar el sistema siempre funciona por lo que si las conexiones están bien podría reiniciar el sistema, </w:t>
+      </w:r>
+      <w:proofErr w:type="spellStart"/>
+      <w:r>
+        <w:t>ctrl+c</w:t>
+      </w:r>
+      <w:proofErr w:type="spellEnd"/>
+      <w:r>
+        <w:t xml:space="preserve"> en el </w:t>
+      </w:r>
+      <w:proofErr w:type="spellStart"/>
+      <w:r>
+        <w:t>cmd</w:t>
+      </w:r>
+      <w:proofErr w:type="spellEnd"/>
+      <w:r>
+        <w:t xml:space="preserve"> y luego otra vez ejecutar </w:t>
+      </w:r>
+      <w:proofErr w:type="spellStart"/>
+      <w:r>
+        <w:t>npm</w:t>
+      </w:r>
+      <w:proofErr w:type="spellEnd"/>
+      <w:r>
+        <w:t xml:space="preserve"> run </w:t>
+      </w:r>
+      <w:proofErr w:type="spellStart"/>
+      <w:r>
+        <w:t>start</w:t>
+      </w:r>
+      <w:proofErr w:type="spellEnd"/>
+      <w:r>
+        <w:t>.</w:t>
       </w:r>
     </w:p>
     <w:p>
@@ -7094,7 +7988,7 @@
 </file>
 
 <file path=word/numbering.xml><?xml version="1.0" encoding="utf-8"?>
-<w:numbering xmlns:wpc="http://schemas.microsoft.com/office/word/2010/wordprocessingCanvas" xmlns:cx="http://schemas.microsoft.com/office/drawing/2014/chartex" xmlns:cx1="http://schemas.microsoft.com/office/drawing/2015/9/8/chartex" xmlns:cx2="http://schemas.microsoft.com/office/drawing/2015/10/21/chartex" xmlns:cx3="http://schemas.microsoft.com/office/drawing/2016/5/9/chartex" xmlns:cx4="http://schemas.microsoft.com/office/drawing/2016/5/10/chartex" xmlns:cx5="http://schemas.microsoft.com/office/drawing/2016/5/11/chartex" xmlns:cx6="http://schemas.microsoft.com/office/drawing/2016/5/12/chartex" xmlns:cx7="http://schemas.microsoft.com/office/drawing/2016/5/13/chartex" xmlns:cx8="http://schemas.microsoft.com/office/drawing/2016/5/14/chartex" xmlns:mc="http://schemas.openxmlformats.org/markup-compatibility/2006" xmlns:aink="http://schemas.microsoft.com/office/drawing/2016/ink" xmlns:am3d="http://schemas.microsoft.com/office/drawing/2017/model3d" xmlns:o="urn:schemas-microsoft-com:office:office" xmlns:oel="http://schemas.microsoft.com/office/2019/extlst" xmlns:r="http://schemas.openxmlformats.org/officeDocument/2006/relationships" xmlns:m="http://schemas.openxmlformats.org/officeDocument/2006/math" xmlns:v="urn:schemas-microsoft-com:vml" xmlns:wp14="http://schemas.microsoft.com/office/word/2010/wordprocessingDrawing" xmlns:wp="http://schemas.openxmlformats.org/drawingml/2006/wordprocessingDrawing" xmlns:w10="urn:schemas-microsoft-com:office:word" xmlns:w="http://schemas.openxmlformats.org/wordprocessingml/2006/main" xmlns:w14="http://schemas.microsoft.com/office/word/2010/wordml" xmlns:w15="http://schemas.microsoft.com/office/word/2012/wordml" xmlns:w16cex="http://schemas.microsoft.com/office/word/2018/wordml/cex" xmlns:w16cid="http://schemas.microsoft.com/office/word/2016/wordml/cid" xmlns:w16="http://schemas.microsoft.com/office/word/2018/wordml" xmlns:w16sdtdh="http://schemas.microsoft.com/office/word/2020/wordml/sdtdatahash" xmlns:w16se="http://schemas.microsoft.com/office/word/2015/wordml/symex" xmlns:wpg="http://schemas.microsoft.com/office/word/2010/wordprocessingGroup" xmlns:wpi="http://schemas.microsoft.com/office/word/2010/wordprocessingInk" xmlns:wne="http://schemas.microsoft.com/office/word/2006/wordml" xmlns:wps="http://schemas.microsoft.com/office/word/2010/wordprocessingShape" mc:Ignorable="w14 w15 w16se w16cid w16 w16cex w16sdtdh wp14">
+<w:numbering xmlns:wpc="http://schemas.microsoft.com/office/word/2010/wordprocessingCanvas" xmlns:cx="http://schemas.microsoft.com/office/drawing/2014/chartex" xmlns:cx1="http://schemas.microsoft.com/office/drawing/2015/9/8/chartex" xmlns:cx2="http://schemas.microsoft.com/office/drawing/2015/10/21/chartex" xmlns:cx3="http://schemas.microsoft.com/office/drawing/2016/5/9/chartex" xmlns:cx4="http://schemas.microsoft.com/office/drawing/2016/5/10/chartex" xmlns:cx5="http://schemas.microsoft.com/office/drawing/2016/5/11/chartex" xmlns:cx6="http://schemas.microsoft.com/office/drawing/2016/5/12/chartex" xmlns:cx7="http://schemas.microsoft.com/office/drawing/2016/5/13/chartex" xmlns:cx8="http://schemas.microsoft.com/office/drawing/2016/5/14/chartex" xmlns:mc="http://schemas.openxmlformats.org/markup-compatibility/2006" xmlns:aink="http://schemas.microsoft.com/office/drawing/2016/ink" xmlns:am3d="http://schemas.microsoft.com/office/drawing/2017/model3d" xmlns:o="urn:schemas-microsoft-com:office:office" xmlns:r="http://schemas.openxmlformats.org/officeDocument/2006/relationships" xmlns:m="http://schemas.openxmlformats.org/officeDocument/2006/math" xmlns:v="urn:schemas-microsoft-com:vml" xmlns:wp14="http://schemas.microsoft.com/office/word/2010/wordprocessingDrawing" xmlns:wp="http://schemas.openxmlformats.org/drawingml/2006/wordprocessingDrawing" xmlns:w10="urn:schemas-microsoft-com:office:word" xmlns:w="http://schemas.openxmlformats.org/wordprocessingml/2006/main" xmlns:w14="http://schemas.microsoft.com/office/word/2010/wordml" xmlns:w15="http://schemas.microsoft.com/office/word/2012/wordml" xmlns:w16cid="http://schemas.microsoft.com/office/word/2016/wordml/cid" xmlns:w16se="http://schemas.microsoft.com/office/word/2015/wordml/symex" xmlns:wpg="http://schemas.microsoft.com/office/word/2010/wordprocessingGroup" xmlns:wpi="http://schemas.microsoft.com/office/word/2010/wordprocessingInk" xmlns:wne="http://schemas.microsoft.com/office/word/2006/wordml" xmlns:wps="http://schemas.microsoft.com/office/word/2010/wordprocessingShape" mc:Ignorable="w14 w15 w16se w16cid wp14">
   <w:abstractNum w:abstractNumId="0" w15:restartNumberingAfterBreak="0">
     <w:nsid w:val="10C20A44"/>
     <w:multiLevelType w:val="hybridMultilevel"/>
@@ -8002,41 +8896,41 @@
       </w:pPr>
     </w:lvl>
   </w:abstractNum>
-  <w:num w:numId="1" w16cid:durableId="1600799207">
+  <w:num w:numId="1">
     <w:abstractNumId w:val="7"/>
   </w:num>
-  <w:num w:numId="2" w16cid:durableId="2116636613">
+  <w:num w:numId="2">
     <w:abstractNumId w:val="8"/>
   </w:num>
-  <w:num w:numId="3" w16cid:durableId="1753238858">
+  <w:num w:numId="3">
     <w:abstractNumId w:val="4"/>
   </w:num>
-  <w:num w:numId="4" w16cid:durableId="1431241967">
+  <w:num w:numId="4">
     <w:abstractNumId w:val="9"/>
   </w:num>
-  <w:num w:numId="5" w16cid:durableId="1953511574">
+  <w:num w:numId="5">
     <w:abstractNumId w:val="0"/>
   </w:num>
-  <w:num w:numId="6" w16cid:durableId="2040281462">
+  <w:num w:numId="6">
     <w:abstractNumId w:val="1"/>
   </w:num>
-  <w:num w:numId="7" w16cid:durableId="886844147">
+  <w:num w:numId="7">
     <w:abstractNumId w:val="3"/>
   </w:num>
-  <w:num w:numId="8" w16cid:durableId="1231236497">
+  <w:num w:numId="8">
     <w:abstractNumId w:val="5"/>
   </w:num>
-  <w:num w:numId="9" w16cid:durableId="1334914470">
+  <w:num w:numId="9">
     <w:abstractNumId w:val="6"/>
   </w:num>
-  <w:num w:numId="10" w16cid:durableId="38168917">
+  <w:num w:numId="10">
     <w:abstractNumId w:val="2"/>
   </w:num>
 </w:numbering>
 </file>
 
 <file path=word/styles.xml><?xml version="1.0" encoding="utf-8"?>
-<w:styles xmlns:mc="http://schemas.openxmlformats.org/markup-compatibility/2006" xmlns:r="http://schemas.openxmlformats.org/officeDocument/2006/relationships" xmlns:w="http://schemas.openxmlformats.org/wordprocessingml/2006/main" xmlns:w14="http://schemas.microsoft.com/office/word/2010/wordml" xmlns:w15="http://schemas.microsoft.com/office/word/2012/wordml" xmlns:w16cex="http://schemas.microsoft.com/office/word/2018/wordml/cex" xmlns:w16cid="http://schemas.microsoft.com/office/word/2016/wordml/cid" xmlns:w16="http://schemas.microsoft.com/office/word/2018/wordml" xmlns:w16sdtdh="http://schemas.microsoft.com/office/word/2020/wordml/sdtdatahash" xmlns:w16se="http://schemas.microsoft.com/office/word/2015/wordml/symex" mc:Ignorable="w14 w15 w16se w16cid w16 w16cex w16sdtdh">
+<w:styles xmlns:mc="http://schemas.openxmlformats.org/markup-compatibility/2006" xmlns:r="http://schemas.openxmlformats.org/officeDocument/2006/relationships" xmlns:w="http://schemas.openxmlformats.org/wordprocessingml/2006/main" xmlns:w14="http://schemas.microsoft.com/office/word/2010/wordml" xmlns:w15="http://schemas.microsoft.com/office/word/2012/wordml" xmlns:w16cid="http://schemas.microsoft.com/office/word/2016/wordml/cid" xmlns:w16se="http://schemas.microsoft.com/office/word/2015/wordml/symex" mc:Ignorable="w14 w15 w16se w16cid">
   <w:docDefaults>
     <w:rPrDefault>
       <w:rPr>
@@ -8054,7 +8948,7 @@
       </w:pPr>
     </w:pPrDefault>
   </w:docDefaults>
-  <w:latentStyles w:defLockedState="0" w:defUIPriority="99" w:defSemiHidden="0" w:defUnhideWhenUsed="0" w:defQFormat="0" w:count="376">
+  <w:latentStyles w:defLockedState="0" w:defUIPriority="99" w:defSemiHidden="0" w:defUnhideWhenUsed="0" w:defQFormat="0" w:count="375">
     <w:lsdException w:name="Normal" w:uiPriority="0" w:qFormat="1"/>
     <w:lsdException w:name="heading 1" w:uiPriority="9" w:qFormat="1"/>
     <w:lsdException w:name="heading 2" w:semiHidden="1" w:uiPriority="9" w:unhideWhenUsed="1" w:qFormat="1"/>
@@ -8430,7 +9324,6 @@
     <w:lsdException w:name="Smart Hyperlink" w:semiHidden="1" w:unhideWhenUsed="1"/>
     <w:lsdException w:name="Hashtag" w:semiHidden="1" w:unhideWhenUsed="1"/>
     <w:lsdException w:name="Unresolved Mention" w:semiHidden="1" w:unhideWhenUsed="1"/>
-    <w:lsdException w:name="Smart Link" w:semiHidden="1" w:unhideWhenUsed="1"/>
   </w:latentStyles>
   <w:style w:type="paragraph" w:default="1" w:styleId="Normal">
     <w:name w:val="Normal"/>

</xml_diff>